<commit_message>
add schema and instuctions
</commit_message>
<xml_diff>
--- a/Artifacts/Инструкция по CI-CD.docx
+++ b/Artifacts/Инструкция по CI-CD.docx
@@ -5,121 +5,1495 @@
     <w:p>
       <w:pPr>
         <w:rPr>
-          <w:lang w:val="en-US"/>
-        </w:rPr>
-      </w:pPr>
-      <w:r>
-        <w:rPr>
+          <w:b/>
+          <w:bCs/>
+          <w:sz w:val="28"/>
+          <w:szCs w:val="28"/>
+          <w:lang w:val="en-US"/>
+        </w:rPr>
+      </w:pPr>
+      <w:r>
+        <w:rPr>
+          <w:b/>
+          <w:bCs/>
+          <w:sz w:val="28"/>
+          <w:szCs w:val="28"/>
           <w:lang w:val="en-US"/>
         </w:rPr>
         <w:t>#Project Generation Orders</w:t>
       </w:r>
     </w:p>
     <w:p>
-      <w:r>
+      <w:pPr>
+        <w:rPr>
+          <w:b/>
+          <w:bCs/>
+          <w:sz w:val="28"/>
+          <w:szCs w:val="28"/>
+          <w:lang w:val="en-US"/>
+        </w:rPr>
+      </w:pPr>
+      <w:r>
+        <w:rPr>
+          <w:b/>
+          <w:bCs/>
+          <w:sz w:val="28"/>
+          <w:szCs w:val="28"/>
+          <w:lang w:val="en-US"/>
+        </w:rPr>
         <w:t>#</w:t>
       </w:r>
       <w:r>
+        <w:rPr>
+          <w:b/>
+          <w:bCs/>
+          <w:sz w:val="28"/>
+          <w:szCs w:val="28"/>
+        </w:rPr>
         <w:t>Генератор</w:t>
       </w:r>
       <w:r>
+        <w:rPr>
+          <w:b/>
+          <w:bCs/>
+          <w:sz w:val="28"/>
+          <w:szCs w:val="28"/>
+          <w:lang w:val="en-US"/>
+        </w:rPr>
         <w:t xml:space="preserve"> </w:t>
       </w:r>
       <w:r>
+        <w:rPr>
+          <w:b/>
+          <w:bCs/>
+          <w:sz w:val="28"/>
+          <w:szCs w:val="28"/>
+        </w:rPr>
         <w:t>заказов</w:t>
       </w:r>
       <w:r>
+        <w:rPr>
+          <w:b/>
+          <w:bCs/>
+          <w:sz w:val="28"/>
+          <w:szCs w:val="28"/>
+          <w:lang w:val="en-US"/>
+        </w:rPr>
         <w:t xml:space="preserve"> 0.3.</w:t>
       </w:r>
       <w:r>
+        <w:rPr>
+          <w:b/>
+          <w:bCs/>
+          <w:sz w:val="28"/>
+          <w:szCs w:val="28"/>
+          <w:lang w:val="en-US"/>
+        </w:rPr>
         <w:t>5</w:t>
       </w:r>
     </w:p>
     <w:p>
-      <w:r>
-        <w:t>&lt;b&gt;1. Описание решения&lt;/b&gt;</w:t>
-      </w:r>
+      <w:pPr>
+        <w:rPr>
+          <w:b/>
+          <w:bCs/>
+        </w:rPr>
+      </w:pPr>
+      <w:r>
+        <w:rPr>
+          <w:b/>
+          <w:bCs/>
+        </w:rPr>
+        <w:t xml:space="preserve">1. </w:t>
+      </w:r>
+      <w:r>
+        <w:rPr>
+          <w:b/>
+          <w:bCs/>
+          <w:sz w:val="24"/>
+          <w:szCs w:val="24"/>
+        </w:rPr>
+        <w:t>Описание решения</w:t>
+      </w:r>
+    </w:p>
+    <w:p>
+      <w:r>
+        <w:t>Приложение "Генератор заказов" реализует функционал по заказу товаров и услуг, например, для интернет-магазина. В нём реализована модульная система с возможностью репликации (Master-</w:t>
+      </w:r>
+      <w:proofErr w:type="spellStart"/>
+      <w:r>
+        <w:t>Replica</w:t>
+      </w:r>
+      <w:proofErr w:type="spellEnd"/>
+      <w:r>
+        <w:t xml:space="preserve">) и </w:t>
+      </w:r>
+      <w:proofErr w:type="spellStart"/>
+      <w:r>
+        <w:t>партиционирования</w:t>
+      </w:r>
+      <w:proofErr w:type="spellEnd"/>
+      <w:r>
+        <w:t xml:space="preserve"> данных по городам в базе данных </w:t>
+      </w:r>
+      <w:proofErr w:type="spellStart"/>
+      <w:r>
+        <w:t>PostgreSQL</w:t>
+      </w:r>
+      <w:proofErr w:type="spellEnd"/>
+      <w:r>
+        <w:t>.</w:t>
+      </w:r>
+    </w:p>
+    <w:p>
+      <w:r>
+        <w:t xml:space="preserve">Исходные файлы приложения доступны в общем репозитории на </w:t>
+      </w:r>
+      <w:proofErr w:type="spellStart"/>
+      <w:r>
+        <w:t>GitHub</w:t>
+      </w:r>
+      <w:proofErr w:type="spellEnd"/>
+      <w:r>
+        <w:t>:</w:t>
+      </w:r>
+      <w:r>
+        <w:br/>
+      </w:r>
+      <w:hyperlink r:id="rId5" w:history="1">
+        <w:proofErr w:type="spellStart"/>
+        <w:r>
+          <w:rPr>
+            <w:rStyle w:val="ac"/>
+          </w:rPr>
+          <w:t>GitHub</w:t>
+        </w:r>
+        <w:proofErr w:type="spellEnd"/>
+        <w:r>
+          <w:rPr>
+            <w:rStyle w:val="ac"/>
+          </w:rPr>
+          <w:t xml:space="preserve"> </w:t>
+        </w:r>
+        <w:proofErr w:type="spellStart"/>
+        <w:r>
+          <w:rPr>
+            <w:rStyle w:val="ac"/>
+          </w:rPr>
+          <w:t>Repository</w:t>
+        </w:r>
+        <w:proofErr w:type="spellEnd"/>
+      </w:hyperlink>
+    </w:p>
+    <w:p>
+      <w:r>
+        <w:t>Локальный репозиторий для клонирования (необходима авторизация):</w:t>
+      </w:r>
+    </w:p>
+    <w:p>
+      <w:pPr>
+        <w:numPr>
+          <w:ilvl w:val="0"/>
+          <w:numId w:val="2"/>
+        </w:numPr>
+      </w:pPr>
+      <w:r>
+        <w:t>SSH: </w:t>
+      </w:r>
+      <w:hyperlink r:id="rId6" w:history="1">
+        <w:r>
+          <w:rPr>
+            <w:rStyle w:val="ac"/>
+          </w:rPr>
+          <w:t>git@gitlaboff.devopsf.ru</w:t>
+        </w:r>
+      </w:hyperlink>
+      <w:r>
+        <w:t>:mygroup1/</w:t>
+      </w:r>
+      <w:proofErr w:type="spellStart"/>
+      <w:r>
+        <w:t>test_project_frolovna.git</w:t>
+      </w:r>
+      <w:proofErr w:type="spellEnd"/>
+    </w:p>
+    <w:p>
+      <w:pPr>
+        <w:numPr>
+          <w:ilvl w:val="0"/>
+          <w:numId w:val="2"/>
+        </w:numPr>
+      </w:pPr>
+      <w:r>
+        <w:t>HTTPS: </w:t>
+      </w:r>
+      <w:hyperlink r:id="rId7" w:history="1">
+        <w:r>
+          <w:rPr>
+            <w:rStyle w:val="ac"/>
+          </w:rPr>
+          <w:t>https://gitlaboff.devopsf.ru/mygroup1/test_project_frolovna.git</w:t>
+        </w:r>
+      </w:hyperlink>
+    </w:p>
+    <w:p>
+      <w:r>
+        <w:t xml:space="preserve">Подключение репозитория через </w:t>
+      </w:r>
+      <w:proofErr w:type="spellStart"/>
+      <w:r>
+        <w:t>Helm</w:t>
+      </w:r>
+      <w:proofErr w:type="spellEnd"/>
+      <w:r>
+        <w:t>:</w:t>
+      </w:r>
+      <w:r>
+        <w:br/>
+      </w:r>
+      <w:proofErr w:type="spellStart"/>
+      <w:r>
+        <w:t>helm</w:t>
+      </w:r>
+      <w:proofErr w:type="spellEnd"/>
+      <w:r>
+        <w:t xml:space="preserve"> </w:t>
+      </w:r>
+      <w:proofErr w:type="spellStart"/>
+      <w:r>
+        <w:t>repo</w:t>
+      </w:r>
+      <w:proofErr w:type="spellEnd"/>
+      <w:r>
+        <w:t xml:space="preserve"> </w:t>
+      </w:r>
+      <w:proofErr w:type="spellStart"/>
+      <w:r>
+        <w:t>add</w:t>
+      </w:r>
+      <w:proofErr w:type="spellEnd"/>
+      <w:r>
+        <w:t xml:space="preserve"> orders_generator </w:t>
+      </w:r>
+      <w:hyperlink r:id="rId8" w:history="1">
+        <w:r>
+          <w:rPr>
+            <w:rStyle w:val="ac"/>
+          </w:rPr>
+          <w:t>https://raw.githubusercontent.com/nickfrolov2/orders-generator/refs/heads/main/</w:t>
+        </w:r>
+      </w:hyperlink>
+    </w:p>
+    <w:p>
+      <w:r>
+        <w:t>Запуск</w:t>
+      </w:r>
+      <w:r>
+        <w:rPr>
+          <w:lang w:val="en-US"/>
+        </w:rPr>
+        <w:t>/</w:t>
+      </w:r>
+      <w:r>
+        <w:t>установка</w:t>
+      </w:r>
+      <w:r>
+        <w:rPr>
+          <w:lang w:val="en-US"/>
+        </w:rPr>
+        <w:t xml:space="preserve"> </w:t>
+      </w:r>
+      <w:r>
+        <w:t>производится</w:t>
+      </w:r>
+      <w:r>
+        <w:rPr>
+          <w:lang w:val="en-US"/>
+        </w:rPr>
+        <w:t xml:space="preserve"> </w:t>
+      </w:r>
+      <w:r>
+        <w:t>с</w:t>
+      </w:r>
+      <w:r>
+        <w:rPr>
+          <w:lang w:val="en-US"/>
+        </w:rPr>
+        <w:t xml:space="preserve"> </w:t>
+      </w:r>
+      <w:r>
+        <w:t>помощью</w:t>
+      </w:r>
+      <w:r>
+        <w:rPr>
+          <w:lang w:val="en-US"/>
+        </w:rPr>
+        <w:t xml:space="preserve"> </w:t>
+      </w:r>
+      <w:r>
+        <w:t>команды</w:t>
+      </w:r>
+      <w:r>
+        <w:rPr>
+          <w:lang w:val="en-US"/>
+        </w:rPr>
+        <w:t>:</w:t>
+      </w:r>
+      <w:r>
+        <w:rPr>
+          <w:lang w:val="en-US"/>
+        </w:rPr>
+        <w:br/>
+        <w:t xml:space="preserve">helm install orders </w:t>
+      </w:r>
+      <w:proofErr w:type="spellStart"/>
+      <w:r>
+        <w:rPr>
+          <w:lang w:val="en-US"/>
+        </w:rPr>
+        <w:t>orders_generator</w:t>
+      </w:r>
+      <w:proofErr w:type="spellEnd"/>
+      <w:r>
+        <w:rPr>
+          <w:lang w:val="en-US"/>
+        </w:rPr>
+        <w:t>/</w:t>
+      </w:r>
+      <w:proofErr w:type="spellStart"/>
+      <w:r>
+        <w:rPr>
+          <w:lang w:val="en-US"/>
+        </w:rPr>
+        <w:t>project_orders</w:t>
+      </w:r>
+      <w:proofErr w:type="spellEnd"/>
     </w:p>
     <w:p/>
     <w:p>
-      <w:r>
-        <w:t>Приложение - "Генератор заказов" реализует функционал по заказу товаров и услуг, например</w:t>
-      </w:r>
-      <w:r>
-        <w:t>,</w:t>
-      </w:r>
-      <w:r>
-        <w:t xml:space="preserve"> для </w:t>
+      <w:pPr>
+        <w:rPr>
+          <w:b/>
+          <w:bCs/>
+          <w:sz w:val="24"/>
+          <w:szCs w:val="24"/>
+        </w:rPr>
+      </w:pPr>
+      <w:r>
+        <w:rPr>
+          <w:b/>
+          <w:bCs/>
+          <w:sz w:val="24"/>
+          <w:szCs w:val="24"/>
+        </w:rPr>
+        <w:t>2. Общая схема взаимодействия модулей</w:t>
+      </w:r>
+    </w:p>
+    <w:p>
+      <w:r>
+        <w:rPr>
+          <w:noProof/>
+        </w:rPr>
+        <w:drawing>
+          <wp:inline distT="0" distB="0" distL="0" distR="0" wp14:anchorId="7621B559" wp14:editId="7F29C484">
+            <wp:extent cx="5736167" cy="4350050"/>
+            <wp:effectExtent l="0" t="0" r="0" b="0"/>
+            <wp:docPr id="1664730147" name="Рисунок 1"/>
+            <wp:cNvGraphicFramePr>
+              <a:graphicFrameLocks xmlns:a="http://schemas.openxmlformats.org/drawingml/2006/main" noChangeAspect="1"/>
+            </wp:cNvGraphicFramePr>
+            <a:graphic xmlns:a="http://schemas.openxmlformats.org/drawingml/2006/main">
+              <a:graphicData uri="http://schemas.openxmlformats.org/drawingml/2006/picture">
+                <pic:pic xmlns:pic="http://schemas.openxmlformats.org/drawingml/2006/picture">
+                  <pic:nvPicPr>
+                    <pic:cNvPr id="0" name="Picture 1"/>
+                    <pic:cNvPicPr>
+                      <a:picLocks noChangeAspect="1" noChangeArrowheads="1"/>
+                    </pic:cNvPicPr>
+                  </pic:nvPicPr>
+                  <pic:blipFill>
+                    <a:blip r:embed="rId9" cstate="print">
+                      <a:extLst>
+                        <a:ext uri="{28A0092B-C50C-407E-A947-70E740481C1C}">
+                          <a14:useLocalDpi xmlns:a14="http://schemas.microsoft.com/office/drawing/2010/main" val="0"/>
+                        </a:ext>
+                      </a:extLst>
+                    </a:blip>
+                    <a:srcRect/>
+                    <a:stretch>
+                      <a:fillRect/>
+                    </a:stretch>
+                  </pic:blipFill>
+                  <pic:spPr bwMode="auto">
+                    <a:xfrm>
+                      <a:off x="0" y="0"/>
+                      <a:ext cx="5739613" cy="4352663"/>
+                    </a:xfrm>
+                    <a:prstGeom prst="rect">
+                      <a:avLst/>
+                    </a:prstGeom>
+                    <a:noFill/>
+                    <a:ln>
+                      <a:noFill/>
+                    </a:ln>
+                  </pic:spPr>
+                </pic:pic>
+              </a:graphicData>
+            </a:graphic>
+          </wp:inline>
+        </w:drawing>
+      </w:r>
+    </w:p>
+    <w:p/>
+    <w:p>
+      <w:pPr>
+        <w:rPr>
+          <w:b/>
+          <w:bCs/>
+          <w:sz w:val="24"/>
+          <w:szCs w:val="24"/>
+        </w:rPr>
+      </w:pPr>
+      <w:r>
+        <w:rPr>
+          <w:b/>
+          <w:bCs/>
+          <w:sz w:val="24"/>
+          <w:szCs w:val="24"/>
+          <w:lang w:val="en-US"/>
+        </w:rPr>
+        <w:t xml:space="preserve">3. </w:t>
+      </w:r>
+      <w:r>
+        <w:rPr>
+          <w:b/>
+          <w:bCs/>
+          <w:sz w:val="24"/>
+          <w:szCs w:val="24"/>
+        </w:rPr>
+        <w:t xml:space="preserve">Автоматический </w:t>
+      </w:r>
+      <w:proofErr w:type="spellStart"/>
+      <w:r>
+        <w:rPr>
+          <w:b/>
+          <w:bCs/>
+          <w:sz w:val="24"/>
+          <w:szCs w:val="24"/>
+        </w:rPr>
+        <w:t>Deploy</w:t>
+      </w:r>
+      <w:proofErr w:type="spellEnd"/>
+    </w:p>
+    <w:p>
+      <w:r>
+        <w:t xml:space="preserve">Для реализации автоматического деплоя был разработан механизм, использующий </w:t>
+      </w:r>
+      <w:proofErr w:type="spellStart"/>
+      <w:r>
+        <w:t>GitLab</w:t>
+      </w:r>
+      <w:proofErr w:type="spellEnd"/>
+      <w:r>
+        <w:t>. В процессе используются следующие инструменты:</w:t>
+      </w:r>
+    </w:p>
+    <w:p>
+      <w:pPr>
+        <w:numPr>
+          <w:ilvl w:val="0"/>
+          <w:numId w:val="3"/>
+        </w:numPr>
+      </w:pPr>
+      <w:proofErr w:type="spellStart"/>
+      <w:r>
+        <w:t>Helm</w:t>
+      </w:r>
+      <w:proofErr w:type="spellEnd"/>
+      <w:r>
+        <w:t xml:space="preserve"> — для упаковки приложений.</w:t>
+      </w:r>
+    </w:p>
+    <w:p>
+      <w:pPr>
+        <w:numPr>
+          <w:ilvl w:val="0"/>
+          <w:numId w:val="3"/>
+        </w:numPr>
+      </w:pPr>
+      <w:proofErr w:type="spellStart"/>
+      <w:r>
+        <w:t>Docker</w:t>
+      </w:r>
+      <w:proofErr w:type="spellEnd"/>
+      <w:r>
+        <w:t xml:space="preserve"> — для создания образов контейнеров.</w:t>
+      </w:r>
+    </w:p>
+    <w:p>
+      <w:pPr>
+        <w:numPr>
+          <w:ilvl w:val="0"/>
+          <w:numId w:val="3"/>
+        </w:numPr>
+      </w:pPr>
+      <w:proofErr w:type="spellStart"/>
+      <w:r>
+        <w:t>Container</w:t>
+      </w:r>
+      <w:proofErr w:type="spellEnd"/>
+      <w:r>
+        <w:t xml:space="preserve"> </w:t>
+      </w:r>
+      <w:proofErr w:type="spellStart"/>
+      <w:r>
+        <w:t>Registry</w:t>
+      </w:r>
+      <w:proofErr w:type="spellEnd"/>
+      <w:r>
+        <w:t xml:space="preserve"> — для хранения созданных образов.</w:t>
+      </w:r>
+    </w:p>
+    <w:p>
+      <w:pPr>
+        <w:numPr>
+          <w:ilvl w:val="0"/>
+          <w:numId w:val="3"/>
+        </w:numPr>
+      </w:pPr>
+      <w:proofErr w:type="spellStart"/>
+      <w:r>
+        <w:t>Kubernetes</w:t>
+      </w:r>
+      <w:proofErr w:type="spellEnd"/>
+      <w:r>
+        <w:t xml:space="preserve"> — для </w:t>
+      </w:r>
+      <w:proofErr w:type="spellStart"/>
+      <w:r>
+        <w:t>оркестрации</w:t>
+      </w:r>
+      <w:proofErr w:type="spellEnd"/>
+      <w:r>
+        <w:t xml:space="preserve"> контейнеров.</w:t>
+      </w:r>
+    </w:p>
+    <w:p>
+      <w:proofErr w:type="spellStart"/>
+      <w:r>
+        <w:t>Pipelines</w:t>
+      </w:r>
+      <w:proofErr w:type="spellEnd"/>
+      <w:r>
+        <w:t xml:space="preserve"> описаны в примере </w:t>
       </w:r>
       <w:proofErr w:type="gramStart"/>
       <w:r>
-        <w:t>интернет магазина</w:t>
-      </w:r>
+        <w:t>файла .</w:t>
+      </w:r>
+      <w:proofErr w:type="spellStart"/>
       <w:proofErr w:type="gramEnd"/>
       <w:r>
-        <w:t xml:space="preserve">. Реализована модульная система с возможностью </w:t>
-      </w:r>
-      <w:proofErr w:type="spellStart"/>
-      <w:r>
-        <w:t>репл</w:t>
+        <w:t>gitlab-ci.yml</w:t>
+      </w:r>
+      <w:proofErr w:type="spellEnd"/>
+      <w:r>
+        <w:t>, который расположен в папке </w:t>
+      </w:r>
+      <w:proofErr w:type="spellStart"/>
+      <w:r>
+        <w:t>artifacts</w:t>
+      </w:r>
+      <w:proofErr w:type="spellEnd"/>
+      <w:r>
+        <w:t>. В целях безопасности из файла были удалены пароли доступа к платформам, поэтому необходимо добавить свои учетные данные перед использованием.</w:t>
+      </w:r>
+    </w:p>
+    <w:p>
+      <w:pPr>
+        <w:rPr>
+          <w:b/>
+          <w:bCs/>
+        </w:rPr>
+      </w:pPr>
+    </w:p>
+    <w:p>
+      <w:pPr>
+        <w:rPr>
+          <w:b/>
+          <w:bCs/>
+          <w:lang w:val="en-US"/>
+        </w:rPr>
+      </w:pPr>
+      <w:r>
+        <w:rPr>
+          <w:b/>
+          <w:bCs/>
+        </w:rPr>
+        <w:t>Этапы</w:t>
+      </w:r>
+      <w:r>
+        <w:rPr>
+          <w:b/>
+          <w:bCs/>
+          <w:lang w:val="en-US"/>
+        </w:rPr>
+        <w:t>:</w:t>
+      </w:r>
+    </w:p>
+    <w:p>
+      <w:pPr>
+        <w:pStyle w:val="a7"/>
+        <w:numPr>
+          <w:ilvl w:val="0"/>
+          <w:numId w:val="1"/>
+        </w:numPr>
+      </w:pPr>
+      <w:r>
+        <w:t xml:space="preserve">Устанавливаем </w:t>
+      </w:r>
+      <w:proofErr w:type="spellStart"/>
+      <w:r>
+        <w:rPr>
+          <w:lang w:val="en-US"/>
+        </w:rPr>
+        <w:t>gitlab</w:t>
+      </w:r>
+      <w:proofErr w:type="spellEnd"/>
+      <w:r>
+        <w:t xml:space="preserve"> </w:t>
+      </w:r>
+      <w:r>
+        <w:rPr>
+          <w:lang w:val="en-US"/>
+        </w:rPr>
+        <w:t>offline</w:t>
+      </w:r>
+      <w:r>
+        <w:t xml:space="preserve"> </w:t>
+      </w:r>
+      <w:r>
+        <w:t>на виртуальную машину или в облако.</w:t>
+      </w:r>
+    </w:p>
+    <w:p>
+      <w:pPr>
+        <w:pStyle w:val="a7"/>
+      </w:pPr>
+      <w:r>
+        <w:t>На примере</w:t>
+      </w:r>
+      <w:r>
+        <w:t xml:space="preserve">: </w:t>
+      </w:r>
+      <w:hyperlink r:id="rId10" w:history="1">
+        <w:r>
+          <w:rPr>
+            <w:rStyle w:val="ac"/>
+            <w:lang w:val="en-US"/>
+          </w:rPr>
+          <w:t>https</w:t>
+        </w:r>
+        <w:r>
+          <w:rPr>
+            <w:rStyle w:val="ac"/>
+          </w:rPr>
+          <w:t>://</w:t>
+        </w:r>
+        <w:proofErr w:type="spellStart"/>
+        <w:r>
+          <w:rPr>
+            <w:rStyle w:val="ac"/>
+            <w:lang w:val="en-US"/>
+          </w:rPr>
+          <w:t>gitlaboff</w:t>
+        </w:r>
+        <w:proofErr w:type="spellEnd"/>
+        <w:r>
+          <w:rPr>
+            <w:rStyle w:val="ac"/>
+          </w:rPr>
+          <w:t>.</w:t>
+        </w:r>
+        <w:proofErr w:type="spellStart"/>
+        <w:r>
+          <w:rPr>
+            <w:rStyle w:val="ac"/>
+            <w:lang w:val="en-US"/>
+          </w:rPr>
+          <w:t>devopsf</w:t>
+        </w:r>
+        <w:proofErr w:type="spellEnd"/>
+        <w:r>
+          <w:rPr>
+            <w:rStyle w:val="ac"/>
+          </w:rPr>
+          <w:t>.</w:t>
+        </w:r>
+        <w:proofErr w:type="spellStart"/>
+        <w:r>
+          <w:rPr>
+            <w:rStyle w:val="ac"/>
+            <w:lang w:val="en-US"/>
+          </w:rPr>
+          <w:t>ru</w:t>
+        </w:r>
+        <w:proofErr w:type="spellEnd"/>
+        <w:r>
+          <w:rPr>
+            <w:rStyle w:val="ac"/>
+          </w:rPr>
+          <w:t>/</w:t>
+        </w:r>
+      </w:hyperlink>
+      <w:r>
+        <w:t xml:space="preserve"> (</w:t>
+      </w:r>
+      <w:r>
+        <w:t xml:space="preserve">Проект развернут на виртуальной машине в облаке </w:t>
+      </w:r>
+      <w:proofErr w:type="spellStart"/>
+      <w:r>
+        <w:t>Базис.DynamiX</w:t>
+      </w:r>
+      <w:proofErr w:type="spellEnd"/>
+      <w:r>
+        <w:t>)</w:t>
+      </w:r>
+    </w:p>
+    <w:p>
+      <w:pPr>
+        <w:pStyle w:val="a7"/>
+      </w:pPr>
+    </w:p>
+    <w:p>
+      <w:pPr>
+        <w:pStyle w:val="a7"/>
+        <w:numPr>
+          <w:ilvl w:val="0"/>
+          <w:numId w:val="1"/>
+        </w:numPr>
+      </w:pPr>
+      <w:r>
+        <w:t xml:space="preserve">Копируем репозиторий с файлами </w:t>
+      </w:r>
+      <w:r>
+        <w:rPr>
+          <w:lang w:val="en-US"/>
+        </w:rPr>
+        <w:t>Helm</w:t>
+      </w:r>
+      <w:r>
+        <w:t xml:space="preserve"> </w:t>
+      </w:r>
+      <w:r>
+        <w:rPr>
+          <w:lang w:val="en-US"/>
+        </w:rPr>
+        <w:t>Charts</w:t>
+      </w:r>
+      <w:r>
+        <w:t xml:space="preserve"> </w:t>
+      </w:r>
+      <w:r>
+        <w:t>в корневую папку проекта.</w:t>
+      </w:r>
+    </w:p>
+    <w:p>
+      <w:pPr>
+        <w:pStyle w:val="a7"/>
+        <w:numPr>
+          <w:ilvl w:val="0"/>
+          <w:numId w:val="1"/>
+        </w:numPr>
+      </w:pPr>
+      <w:r>
+        <w:t xml:space="preserve">Создаем </w:t>
+      </w:r>
+      <w:proofErr w:type="gramStart"/>
+      <w:r>
+        <w:t xml:space="preserve">файл </w:t>
+      </w:r>
+      <w:r>
+        <w:t>.</w:t>
+      </w:r>
+      <w:proofErr w:type="spellStart"/>
+      <w:proofErr w:type="gramEnd"/>
+      <w:r>
+        <w:rPr>
+          <w:lang w:val="en-US"/>
+        </w:rPr>
+        <w:t>gitlab</w:t>
+      </w:r>
+      <w:proofErr w:type="spellEnd"/>
+      <w:r>
+        <w:t>-</w:t>
+      </w:r>
+      <w:r>
+        <w:rPr>
+          <w:lang w:val="en-US"/>
+        </w:rPr>
+        <w:t>ci</w:t>
+      </w:r>
+      <w:r>
+        <w:t>.</w:t>
+      </w:r>
+      <w:proofErr w:type="spellStart"/>
+      <w:r>
+        <w:rPr>
+          <w:lang w:val="en-US"/>
+        </w:rPr>
+        <w:t>yml</w:t>
+      </w:r>
+      <w:proofErr w:type="spellEnd"/>
+      <w:r>
+        <w:t xml:space="preserve"> </w:t>
       </w:r>
       <w:r>
         <w:t>и</w:t>
       </w:r>
       <w:r>
-        <w:t>цирования</w:t>
-      </w:r>
-      <w:proofErr w:type="spellEnd"/>
-      <w:r>
-        <w:t xml:space="preserve"> (Master-</w:t>
-      </w:r>
-      <w:proofErr w:type="spellStart"/>
-      <w:r>
-        <w:t>Replica</w:t>
-      </w:r>
-      <w:proofErr w:type="spellEnd"/>
-      <w:r>
-        <w:t xml:space="preserve">) и </w:t>
-      </w:r>
-      <w:proofErr w:type="spellStart"/>
-      <w:r>
-        <w:t>партицирования</w:t>
-      </w:r>
-      <w:proofErr w:type="spellEnd"/>
-      <w:r>
-        <w:t xml:space="preserve"> данных по городам</w:t>
-      </w:r>
-      <w:r>
         <w:t xml:space="preserve"> </w:t>
       </w:r>
       <w:r>
-        <w:t xml:space="preserve">в БД </w:t>
-      </w:r>
-      <w:proofErr w:type="spellStart"/>
-      <w:r>
-        <w:t>Postgres</w:t>
-      </w:r>
-      <w:proofErr w:type="spellEnd"/>
-      <w:r>
-        <w:t>.</w:t>
-      </w:r>
-    </w:p>
-    <w:p/>
-    <w:p>
-      <w:r>
-        <w:t xml:space="preserve">Исходные файлы приложения доступны в общем репозитории на </w:t>
-      </w:r>
-      <w:proofErr w:type="spellStart"/>
-      <w:r>
-        <w:t>github</w:t>
-      </w:r>
-      <w:proofErr w:type="spellEnd"/>
-      <w:r>
-        <w:t>: https://github.com/nickfrolov2/orders-generator</w:t>
-      </w:r>
-    </w:p>
-    <w:p/>
-    <w:p/>
+        <w:t xml:space="preserve">описываем </w:t>
+      </w:r>
+      <w:r>
+        <w:rPr>
+          <w:lang w:val="en-US"/>
+        </w:rPr>
+        <w:t>stages</w:t>
+      </w:r>
+      <w:r>
+        <w:t xml:space="preserve">. </w:t>
+      </w:r>
+      <w:r>
+        <w:t xml:space="preserve">Пример файла находится в папке </w:t>
+      </w:r>
+      <w:r>
+        <w:rPr>
+          <w:lang w:val="en-US"/>
+        </w:rPr>
+        <w:t>Artifacts</w:t>
+      </w:r>
+      <w:r>
+        <w:t>/</w:t>
+      </w:r>
+    </w:p>
+    <w:p>
+      <w:pPr>
+        <w:pStyle w:val="a7"/>
+        <w:numPr>
+          <w:ilvl w:val="0"/>
+          <w:numId w:val="1"/>
+        </w:numPr>
+        <w:shd w:val="clear" w:color="auto" w:fill="171131"/>
+        <w:spacing w:after="0" w:line="450" w:lineRule="atLeast"/>
+        <w:rPr>
+          <w:rFonts w:ascii="Consolas" w:eastAsia="Times New Roman" w:hAnsi="Consolas" w:cs="Times New Roman"/>
+          <w:color w:val="C7BFE8"/>
+          <w:kern w:val="0"/>
+          <w:sz w:val="33"/>
+          <w:szCs w:val="33"/>
+          <w:lang w:eastAsia="ru-RU"/>
+          <w14:ligatures w14:val="none"/>
+        </w:rPr>
+      </w:pPr>
+      <w:proofErr w:type="spellStart"/>
+      <w:r>
+        <w:rPr>
+          <w:rFonts w:ascii="Consolas" w:eastAsia="Times New Roman" w:hAnsi="Consolas" w:cs="Times New Roman"/>
+          <w:color w:val="FFB638"/>
+          <w:kern w:val="0"/>
+          <w:sz w:val="33"/>
+          <w:szCs w:val="33"/>
+          <w:lang w:eastAsia="ru-RU"/>
+          <w14:ligatures w14:val="none"/>
+        </w:rPr>
+        <w:t>stages</w:t>
+      </w:r>
+      <w:proofErr w:type="spellEnd"/>
+      <w:r>
+        <w:rPr>
+          <w:rFonts w:ascii="Consolas" w:eastAsia="Times New Roman" w:hAnsi="Consolas" w:cs="Times New Roman"/>
+          <w:color w:val="C7BFE8"/>
+          <w:kern w:val="0"/>
+          <w:sz w:val="33"/>
+          <w:szCs w:val="33"/>
+          <w:lang w:eastAsia="ru-RU"/>
+          <w14:ligatures w14:val="none"/>
+        </w:rPr>
+        <w:t>:</w:t>
+      </w:r>
+    </w:p>
+    <w:p>
+      <w:pPr>
+        <w:pStyle w:val="a7"/>
+        <w:numPr>
+          <w:ilvl w:val="0"/>
+          <w:numId w:val="1"/>
+        </w:numPr>
+        <w:shd w:val="clear" w:color="auto" w:fill="171131"/>
+        <w:spacing w:after="0" w:line="450" w:lineRule="atLeast"/>
+        <w:rPr>
+          <w:rFonts w:ascii="Consolas" w:eastAsia="Times New Roman" w:hAnsi="Consolas" w:cs="Times New Roman"/>
+          <w:color w:val="C7BFE8"/>
+          <w:kern w:val="0"/>
+          <w:sz w:val="33"/>
+          <w:szCs w:val="33"/>
+          <w:lang w:eastAsia="ru-RU"/>
+          <w14:ligatures w14:val="none"/>
+        </w:rPr>
+      </w:pPr>
+      <w:r>
+        <w:rPr>
+          <w:rFonts w:ascii="Consolas" w:eastAsia="Times New Roman" w:hAnsi="Consolas" w:cs="Times New Roman"/>
+          <w:color w:val="A699DB"/>
+          <w:kern w:val="0"/>
+          <w:sz w:val="33"/>
+          <w:szCs w:val="33"/>
+          <w:lang w:eastAsia="ru-RU"/>
+          <w14:ligatures w14:val="none"/>
+        </w:rPr>
+        <w:t xml:space="preserve">  </w:t>
+      </w:r>
+      <w:r>
+        <w:rPr>
+          <w:rFonts w:ascii="Consolas" w:eastAsia="Times New Roman" w:hAnsi="Consolas" w:cs="Times New Roman"/>
+          <w:color w:val="C7BFE8"/>
+          <w:kern w:val="0"/>
+          <w:sz w:val="33"/>
+          <w:szCs w:val="33"/>
+          <w:lang w:eastAsia="ru-RU"/>
+          <w14:ligatures w14:val="none"/>
+        </w:rPr>
+        <w:t>-</w:t>
+      </w:r>
+      <w:r>
+        <w:rPr>
+          <w:rFonts w:ascii="Consolas" w:eastAsia="Times New Roman" w:hAnsi="Consolas" w:cs="Times New Roman"/>
+          <w:color w:val="A699DB"/>
+          <w:kern w:val="0"/>
+          <w:sz w:val="33"/>
+          <w:szCs w:val="33"/>
+          <w:lang w:eastAsia="ru-RU"/>
+          <w14:ligatures w14:val="none"/>
+        </w:rPr>
+        <w:t xml:space="preserve"> </w:t>
+      </w:r>
+      <w:proofErr w:type="spellStart"/>
+      <w:r>
+        <w:rPr>
+          <w:rFonts w:ascii="Consolas" w:eastAsia="Times New Roman" w:hAnsi="Consolas" w:cs="Times New Roman"/>
+          <w:color w:val="42DD76"/>
+          <w:kern w:val="0"/>
+          <w:sz w:val="33"/>
+          <w:szCs w:val="33"/>
+          <w:lang w:eastAsia="ru-RU"/>
+          <w14:ligatures w14:val="none"/>
+        </w:rPr>
+        <w:t>setup_helm</w:t>
+      </w:r>
+      <w:proofErr w:type="spellEnd"/>
+    </w:p>
+    <w:p>
+      <w:pPr>
+        <w:pStyle w:val="a7"/>
+        <w:numPr>
+          <w:ilvl w:val="0"/>
+          <w:numId w:val="1"/>
+        </w:numPr>
+        <w:shd w:val="clear" w:color="auto" w:fill="171131"/>
+        <w:spacing w:after="0" w:line="450" w:lineRule="atLeast"/>
+        <w:rPr>
+          <w:rFonts w:ascii="Consolas" w:eastAsia="Times New Roman" w:hAnsi="Consolas" w:cs="Times New Roman"/>
+          <w:color w:val="C7BFE8"/>
+          <w:kern w:val="0"/>
+          <w:sz w:val="33"/>
+          <w:szCs w:val="33"/>
+          <w:lang w:eastAsia="ru-RU"/>
+          <w14:ligatures w14:val="none"/>
+        </w:rPr>
+      </w:pPr>
+      <w:r>
+        <w:rPr>
+          <w:rFonts w:ascii="Consolas" w:eastAsia="Times New Roman" w:hAnsi="Consolas" w:cs="Times New Roman"/>
+          <w:color w:val="A699DB"/>
+          <w:kern w:val="0"/>
+          <w:sz w:val="33"/>
+          <w:szCs w:val="33"/>
+          <w:lang w:eastAsia="ru-RU"/>
+          <w14:ligatures w14:val="none"/>
+        </w:rPr>
+        <w:t xml:space="preserve">  </w:t>
+      </w:r>
+      <w:r>
+        <w:rPr>
+          <w:rFonts w:ascii="Consolas" w:eastAsia="Times New Roman" w:hAnsi="Consolas" w:cs="Times New Roman"/>
+          <w:color w:val="C7BFE8"/>
+          <w:kern w:val="0"/>
+          <w:sz w:val="33"/>
+          <w:szCs w:val="33"/>
+          <w:lang w:eastAsia="ru-RU"/>
+          <w14:ligatures w14:val="none"/>
+        </w:rPr>
+        <w:t>-</w:t>
+      </w:r>
+      <w:r>
+        <w:rPr>
+          <w:rFonts w:ascii="Consolas" w:eastAsia="Times New Roman" w:hAnsi="Consolas" w:cs="Times New Roman"/>
+          <w:color w:val="A699DB"/>
+          <w:kern w:val="0"/>
+          <w:sz w:val="33"/>
+          <w:szCs w:val="33"/>
+          <w:lang w:eastAsia="ru-RU"/>
+          <w14:ligatures w14:val="none"/>
+        </w:rPr>
+        <w:t xml:space="preserve"> </w:t>
+      </w:r>
+      <w:proofErr w:type="spellStart"/>
+      <w:r>
+        <w:rPr>
+          <w:rFonts w:ascii="Consolas" w:eastAsia="Times New Roman" w:hAnsi="Consolas" w:cs="Times New Roman"/>
+          <w:color w:val="42DD76"/>
+          <w:kern w:val="0"/>
+          <w:sz w:val="33"/>
+          <w:szCs w:val="33"/>
+          <w:lang w:eastAsia="ru-RU"/>
+          <w14:ligatures w14:val="none"/>
+        </w:rPr>
+        <w:t>package_helm</w:t>
+      </w:r>
+      <w:proofErr w:type="spellEnd"/>
+    </w:p>
+    <w:p>
+      <w:pPr>
+        <w:pStyle w:val="a7"/>
+        <w:numPr>
+          <w:ilvl w:val="0"/>
+          <w:numId w:val="1"/>
+        </w:numPr>
+        <w:shd w:val="clear" w:color="auto" w:fill="171131"/>
+        <w:spacing w:after="0" w:line="450" w:lineRule="atLeast"/>
+        <w:rPr>
+          <w:rFonts w:ascii="Consolas" w:eastAsia="Times New Roman" w:hAnsi="Consolas" w:cs="Times New Roman"/>
+          <w:color w:val="C7BFE8"/>
+          <w:kern w:val="0"/>
+          <w:sz w:val="33"/>
+          <w:szCs w:val="33"/>
+          <w:lang w:eastAsia="ru-RU"/>
+          <w14:ligatures w14:val="none"/>
+        </w:rPr>
+      </w:pPr>
+      <w:r>
+        <w:rPr>
+          <w:rFonts w:ascii="Consolas" w:eastAsia="Times New Roman" w:hAnsi="Consolas" w:cs="Times New Roman"/>
+          <w:color w:val="A699DB"/>
+          <w:kern w:val="0"/>
+          <w:sz w:val="33"/>
+          <w:szCs w:val="33"/>
+          <w:lang w:eastAsia="ru-RU"/>
+          <w14:ligatures w14:val="none"/>
+        </w:rPr>
+        <w:t xml:space="preserve">  </w:t>
+      </w:r>
+      <w:r>
+        <w:rPr>
+          <w:rFonts w:ascii="Consolas" w:eastAsia="Times New Roman" w:hAnsi="Consolas" w:cs="Times New Roman"/>
+          <w:color w:val="C7BFE8"/>
+          <w:kern w:val="0"/>
+          <w:sz w:val="33"/>
+          <w:szCs w:val="33"/>
+          <w:lang w:eastAsia="ru-RU"/>
+          <w14:ligatures w14:val="none"/>
+        </w:rPr>
+        <w:t>-</w:t>
+      </w:r>
+      <w:r>
+        <w:rPr>
+          <w:rFonts w:ascii="Consolas" w:eastAsia="Times New Roman" w:hAnsi="Consolas" w:cs="Times New Roman"/>
+          <w:color w:val="A699DB"/>
+          <w:kern w:val="0"/>
+          <w:sz w:val="33"/>
+          <w:szCs w:val="33"/>
+          <w:lang w:eastAsia="ru-RU"/>
+          <w14:ligatures w14:val="none"/>
+        </w:rPr>
+        <w:t xml:space="preserve"> </w:t>
+      </w:r>
+      <w:proofErr w:type="spellStart"/>
+      <w:r>
+        <w:rPr>
+          <w:rFonts w:ascii="Consolas" w:eastAsia="Times New Roman" w:hAnsi="Consolas" w:cs="Times New Roman"/>
+          <w:color w:val="42DD76"/>
+          <w:kern w:val="0"/>
+          <w:sz w:val="33"/>
+          <w:szCs w:val="33"/>
+          <w:lang w:eastAsia="ru-RU"/>
+          <w14:ligatures w14:val="none"/>
+        </w:rPr>
+        <w:t>push_container_registry</w:t>
+      </w:r>
+      <w:proofErr w:type="spellEnd"/>
+    </w:p>
+    <w:p>
+      <w:pPr>
+        <w:pStyle w:val="a7"/>
+        <w:numPr>
+          <w:ilvl w:val="0"/>
+          <w:numId w:val="1"/>
+        </w:numPr>
+        <w:shd w:val="clear" w:color="auto" w:fill="171131"/>
+        <w:spacing w:after="0" w:line="450" w:lineRule="atLeast"/>
+        <w:rPr>
+          <w:rFonts w:ascii="Consolas" w:eastAsia="Times New Roman" w:hAnsi="Consolas" w:cs="Times New Roman"/>
+          <w:color w:val="C7BFE8"/>
+          <w:kern w:val="0"/>
+          <w:sz w:val="33"/>
+          <w:szCs w:val="33"/>
+          <w:lang w:eastAsia="ru-RU"/>
+          <w14:ligatures w14:val="none"/>
+        </w:rPr>
+      </w:pPr>
+      <w:r>
+        <w:rPr>
+          <w:rFonts w:ascii="Consolas" w:eastAsia="Times New Roman" w:hAnsi="Consolas" w:cs="Times New Roman"/>
+          <w:color w:val="A699DB"/>
+          <w:kern w:val="0"/>
+          <w:sz w:val="33"/>
+          <w:szCs w:val="33"/>
+          <w:lang w:eastAsia="ru-RU"/>
+          <w14:ligatures w14:val="none"/>
+        </w:rPr>
+        <w:t xml:space="preserve">  </w:t>
+      </w:r>
+      <w:r>
+        <w:rPr>
+          <w:rFonts w:ascii="Consolas" w:eastAsia="Times New Roman" w:hAnsi="Consolas" w:cs="Times New Roman"/>
+          <w:color w:val="C7BFE8"/>
+          <w:kern w:val="0"/>
+          <w:sz w:val="33"/>
+          <w:szCs w:val="33"/>
+          <w:lang w:eastAsia="ru-RU"/>
+          <w14:ligatures w14:val="none"/>
+        </w:rPr>
+        <w:t>-</w:t>
+      </w:r>
+      <w:r>
+        <w:rPr>
+          <w:rFonts w:ascii="Consolas" w:eastAsia="Times New Roman" w:hAnsi="Consolas" w:cs="Times New Roman"/>
+          <w:color w:val="A699DB"/>
+          <w:kern w:val="0"/>
+          <w:sz w:val="33"/>
+          <w:szCs w:val="33"/>
+          <w:lang w:eastAsia="ru-RU"/>
+          <w14:ligatures w14:val="none"/>
+        </w:rPr>
+        <w:t xml:space="preserve"> </w:t>
+      </w:r>
+      <w:proofErr w:type="spellStart"/>
+      <w:r>
+        <w:rPr>
+          <w:rFonts w:ascii="Consolas" w:eastAsia="Times New Roman" w:hAnsi="Consolas" w:cs="Times New Roman"/>
+          <w:color w:val="42DD76"/>
+          <w:kern w:val="0"/>
+          <w:sz w:val="33"/>
+          <w:szCs w:val="33"/>
+          <w:lang w:eastAsia="ru-RU"/>
+          <w14:ligatures w14:val="none"/>
+        </w:rPr>
+        <w:t>deploy_helm_kubernetes</w:t>
+      </w:r>
+      <w:proofErr w:type="spellEnd"/>
+    </w:p>
+    <w:p>
+      <w:pPr>
+        <w:pStyle w:val="a7"/>
+        <w:rPr>
+          <w:lang w:val="en-US"/>
+        </w:rPr>
+      </w:pPr>
+      <w:proofErr w:type="spellStart"/>
+      <w:r>
+        <w:rPr>
+          <w:lang w:val="en-US"/>
+        </w:rPr>
+        <w:t>Setup_helm</w:t>
+      </w:r>
+      <w:proofErr w:type="spellEnd"/>
+      <w:r>
+        <w:rPr>
+          <w:lang w:val="en-US"/>
+        </w:rPr>
+        <w:t xml:space="preserve"> – </w:t>
+      </w:r>
+      <w:r>
+        <w:t xml:space="preserve">установка </w:t>
+      </w:r>
+      <w:r>
+        <w:rPr>
+          <w:lang w:val="en-US"/>
+        </w:rPr>
+        <w:t>Helm</w:t>
+      </w:r>
+    </w:p>
+    <w:p>
+      <w:pPr>
+        <w:pStyle w:val="a7"/>
+        <w:rPr>
+          <w:lang w:val="en-US"/>
+        </w:rPr>
+      </w:pPr>
+      <w:proofErr w:type="spellStart"/>
+      <w:r>
+        <w:rPr>
+          <w:lang w:val="en-US"/>
+        </w:rPr>
+        <w:t>Package_helm</w:t>
+      </w:r>
+      <w:proofErr w:type="spellEnd"/>
+      <w:r>
+        <w:rPr>
+          <w:lang w:val="en-US"/>
+        </w:rPr>
+        <w:t xml:space="preserve"> – </w:t>
+      </w:r>
+      <w:r>
+        <w:t xml:space="preserve">упаковка проекта </w:t>
+      </w:r>
+      <w:r>
+        <w:rPr>
+          <w:lang w:val="en-US"/>
+        </w:rPr>
+        <w:t>Helm</w:t>
+      </w:r>
+    </w:p>
+    <w:p>
+      <w:pPr>
+        <w:pStyle w:val="a7"/>
+        <w:rPr>
+          <w:lang w:val="en-US"/>
+        </w:rPr>
+      </w:pPr>
+      <w:proofErr w:type="spellStart"/>
+      <w:r>
+        <w:rPr>
+          <w:lang w:val="en-US"/>
+        </w:rPr>
+        <w:t>Push</w:t>
+      </w:r>
+      <w:r>
+        <w:rPr>
+          <w:lang w:val="en-US"/>
+        </w:rPr>
+        <w:t>_</w:t>
+      </w:r>
+      <w:r>
+        <w:rPr>
+          <w:lang w:val="en-US"/>
+        </w:rPr>
+        <w:t>container</w:t>
+      </w:r>
+      <w:r>
+        <w:rPr>
+          <w:lang w:val="en-US"/>
+        </w:rPr>
+        <w:t>_</w:t>
+      </w:r>
+      <w:r>
+        <w:rPr>
+          <w:lang w:val="en-US"/>
+        </w:rPr>
+        <w:t>registry</w:t>
+      </w:r>
+      <w:proofErr w:type="spellEnd"/>
+      <w:r>
+        <w:rPr>
+          <w:lang w:val="en-US"/>
+        </w:rPr>
+        <w:t xml:space="preserve"> – </w:t>
+      </w:r>
+      <w:r>
+        <w:t>создание</w:t>
+      </w:r>
+      <w:r>
+        <w:rPr>
+          <w:lang w:val="en-US"/>
+        </w:rPr>
+        <w:t xml:space="preserve"> </w:t>
+      </w:r>
+      <w:r>
+        <w:t>образа</w:t>
+      </w:r>
+      <w:r>
+        <w:rPr>
+          <w:lang w:val="en-US"/>
+        </w:rPr>
+        <w:t xml:space="preserve"> </w:t>
+      </w:r>
+      <w:r>
+        <w:t>и</w:t>
+      </w:r>
+      <w:r>
+        <w:rPr>
+          <w:lang w:val="en-US"/>
+        </w:rPr>
+        <w:t xml:space="preserve"> </w:t>
+      </w:r>
+      <w:proofErr w:type="spellStart"/>
+      <w:r>
+        <w:t>пушинг</w:t>
+      </w:r>
+      <w:proofErr w:type="spellEnd"/>
+      <w:r>
+        <w:rPr>
+          <w:lang w:val="en-US"/>
+        </w:rPr>
+        <w:t xml:space="preserve"> </w:t>
+      </w:r>
+      <w:r>
+        <w:t>его</w:t>
+      </w:r>
+      <w:r>
+        <w:rPr>
+          <w:lang w:val="en-US"/>
+        </w:rPr>
+        <w:t xml:space="preserve"> </w:t>
+      </w:r>
+      <w:r>
+        <w:t>в</w:t>
+      </w:r>
+      <w:r>
+        <w:rPr>
+          <w:lang w:val="en-US"/>
+        </w:rPr>
+        <w:t xml:space="preserve"> </w:t>
+      </w:r>
+      <w:proofErr w:type="spellStart"/>
+      <w:r>
+        <w:rPr>
+          <w:lang w:val="en-US"/>
+        </w:rPr>
+        <w:t>gitlab</w:t>
+      </w:r>
+      <w:proofErr w:type="spellEnd"/>
+      <w:r>
+        <w:rPr>
+          <w:lang w:val="en-US"/>
+        </w:rPr>
+        <w:t xml:space="preserve"> </w:t>
+      </w:r>
+      <w:proofErr w:type="spellStart"/>
+      <w:r>
+        <w:rPr>
+          <w:lang w:val="en-US"/>
+        </w:rPr>
+        <w:t>container_registry</w:t>
+      </w:r>
+      <w:proofErr w:type="spellEnd"/>
+    </w:p>
+    <w:p>
+      <w:pPr>
+        <w:pStyle w:val="a7"/>
+        <w:rPr>
+          <w:lang w:val="en-US"/>
+        </w:rPr>
+      </w:pPr>
+      <w:proofErr w:type="spellStart"/>
+      <w:r>
+        <w:rPr>
+          <w:lang w:val="en-US"/>
+        </w:rPr>
+        <w:t>Deploy</w:t>
+      </w:r>
+      <w:r>
+        <w:rPr>
+          <w:lang w:val="en-US"/>
+        </w:rPr>
+        <w:t>_</w:t>
+      </w:r>
+      <w:r>
+        <w:rPr>
+          <w:lang w:val="en-US"/>
+        </w:rPr>
+        <w:t>helm</w:t>
+      </w:r>
+      <w:r>
+        <w:rPr>
+          <w:lang w:val="en-US"/>
+        </w:rPr>
+        <w:t>_</w:t>
+      </w:r>
+      <w:r>
+        <w:rPr>
+          <w:lang w:val="en-US"/>
+        </w:rPr>
+        <w:t>kubernetes</w:t>
+      </w:r>
+      <w:proofErr w:type="spellEnd"/>
+      <w:r>
+        <w:rPr>
+          <w:lang w:val="en-US"/>
+        </w:rPr>
+        <w:t xml:space="preserve"> – </w:t>
+      </w:r>
+      <w:r>
+        <w:t>деплой</w:t>
+      </w:r>
+      <w:r>
+        <w:rPr>
+          <w:lang w:val="en-US"/>
+        </w:rPr>
+        <w:t xml:space="preserve"> </w:t>
+      </w:r>
+      <w:r>
+        <w:t>образа</w:t>
+      </w:r>
+      <w:r>
+        <w:rPr>
+          <w:lang w:val="en-US"/>
+        </w:rPr>
+        <w:t xml:space="preserve"> </w:t>
+      </w:r>
+      <w:r>
+        <w:t>в</w:t>
+      </w:r>
+      <w:r>
+        <w:rPr>
+          <w:lang w:val="en-US"/>
+        </w:rPr>
+        <w:t xml:space="preserve"> </w:t>
+      </w:r>
+      <w:r>
+        <w:rPr>
+          <w:lang w:val="en-US"/>
+        </w:rPr>
+        <w:t>Kubernetes</w:t>
+      </w:r>
+    </w:p>
+    <w:p>
+      <w:pPr>
+        <w:pStyle w:val="a7"/>
+        <w:rPr>
+          <w:lang w:val="en-US"/>
+        </w:rPr>
+      </w:pPr>
+    </w:p>
+    <w:p>
+      <w:pPr>
+        <w:pStyle w:val="a7"/>
+        <w:ind w:left="426"/>
+        <w:rPr>
+          <w:lang w:val="en-US"/>
+        </w:rPr>
+      </w:pPr>
+      <w:r>
+        <w:rPr>
+          <w:lang w:val="en-US"/>
+        </w:rPr>
+        <w:t xml:space="preserve">4. </w:t>
+      </w:r>
+    </w:p>
     <w:sectPr>
       <w:pgSz w:w="11906" w:h="16838"/>
       <w:pgMar w:top="1134" w:right="850" w:bottom="1134" w:left="1701" w:header="708" w:footer="708" w:gutter="0"/>
@@ -128,6 +1502,407 @@
     </w:sectPr>
   </w:body>
 </w:document>
+</file>
+
+<file path=word/numbering.xml><?xml version="1.0" encoding="utf-8"?>
+<w:numbering xmlns:wpc="http://schemas.microsoft.com/office/word/2010/wordprocessingCanvas" xmlns:cx="http://schemas.microsoft.com/office/drawing/2014/chartex" xmlns:cx1="http://schemas.microsoft.com/office/drawing/2015/9/8/chartex" xmlns:cx2="http://schemas.microsoft.com/office/drawing/2015/10/21/chartex" xmlns:cx3="http://schemas.microsoft.com/office/drawing/2016/5/9/chartex" xmlns:cx4="http://schemas.microsoft.com/office/drawing/2016/5/10/chartex" xmlns:cx5="http://schemas.microsoft.com/office/drawing/2016/5/11/chartex" xmlns:cx6="http://schemas.microsoft.com/office/drawing/2016/5/12/chartex" xmlns:cx7="http://schemas.microsoft.com/office/drawing/2016/5/13/chartex" xmlns:cx8="http://schemas.microsoft.com/office/drawing/2016/5/14/chartex" xmlns:mc="http://schemas.openxmlformats.org/markup-compatibility/2006" xmlns:aink="http://schemas.microsoft.com/office/drawing/2016/ink" xmlns:am3d="http://schemas.microsoft.com/office/drawing/2017/model3d" xmlns:o="urn:schemas-microsoft-com:office:office" xmlns:oel="http://schemas.microsoft.com/office/2019/extlst" xmlns:r="http://schemas.openxmlformats.org/officeDocument/2006/relationships" xmlns:m="http://schemas.openxmlformats.org/officeDocument/2006/math" xmlns:v="urn:schemas-microsoft-com:vml" xmlns:wp14="http://schemas.microsoft.com/office/word/2010/wordprocessingDrawing" xmlns:wp="http://schemas.openxmlformats.org/drawingml/2006/wordprocessingDrawing" xmlns:w10="urn:schemas-microsoft-com:office:word" xmlns:w="http://schemas.openxmlformats.org/wordprocessingml/2006/main" xmlns:w14="http://schemas.microsoft.com/office/word/2010/wordml" xmlns:w15="http://schemas.microsoft.com/office/word/2012/wordml" xmlns:w16cex="http://schemas.microsoft.com/office/word/2018/wordml/cex" xmlns:w16cid="http://schemas.microsoft.com/office/word/2016/wordml/cid" xmlns:w16="http://schemas.microsoft.com/office/word/2018/wordml" xmlns:w16du="http://schemas.microsoft.com/office/word/2023/wordml/word16du" xmlns:w16sdtdh="http://schemas.microsoft.com/office/word/2020/wordml/sdtdatahash" xmlns:w16sdtfl="http://schemas.microsoft.com/office/word/2024/wordml/sdtformatlock" xmlns:w16se="http://schemas.microsoft.com/office/word/2015/wordml/symex" xmlns:wpg="http://schemas.microsoft.com/office/word/2010/wordprocessingGroup" xmlns:wpi="http://schemas.microsoft.com/office/word/2010/wordprocessingInk" xmlns:wne="http://schemas.microsoft.com/office/word/2006/wordml" xmlns:wps="http://schemas.microsoft.com/office/word/2010/wordprocessingShape" mc:Ignorable="w14 w15 w16se w16cid w16 w16cex w16sdtdh w16sdtfl w16du wp14">
+  <w:abstractNum w:abstractNumId="0" w15:restartNumberingAfterBreak="0">
+    <w:nsid w:val="227B7992"/>
+    <w:multiLevelType w:val="hybridMultilevel"/>
+    <w:tmpl w:val="82F0B88A"/>
+    <w:lvl w:ilvl="0" w:tplc="0419000F">
+      <w:start w:val="1"/>
+      <w:numFmt w:val="decimal"/>
+      <w:lvlText w:val="%1."/>
+      <w:lvlJc w:val="left"/>
+      <w:pPr>
+        <w:ind w:left="720" w:hanging="360"/>
+      </w:pPr>
+      <w:rPr>
+        <w:rFonts w:hint="default"/>
+      </w:rPr>
+    </w:lvl>
+    <w:lvl w:ilvl="1" w:tplc="04190019" w:tentative="1">
+      <w:start w:val="1"/>
+      <w:numFmt w:val="lowerLetter"/>
+      <w:lvlText w:val="%2."/>
+      <w:lvlJc w:val="left"/>
+      <w:pPr>
+        <w:ind w:left="1440" w:hanging="360"/>
+      </w:pPr>
+    </w:lvl>
+    <w:lvl w:ilvl="2" w:tplc="0419001B" w:tentative="1">
+      <w:start w:val="1"/>
+      <w:numFmt w:val="lowerRoman"/>
+      <w:lvlText w:val="%3."/>
+      <w:lvlJc w:val="right"/>
+      <w:pPr>
+        <w:ind w:left="2160" w:hanging="180"/>
+      </w:pPr>
+    </w:lvl>
+    <w:lvl w:ilvl="3" w:tplc="0419000F" w:tentative="1">
+      <w:start w:val="1"/>
+      <w:numFmt w:val="decimal"/>
+      <w:lvlText w:val="%4."/>
+      <w:lvlJc w:val="left"/>
+      <w:pPr>
+        <w:ind w:left="2880" w:hanging="360"/>
+      </w:pPr>
+    </w:lvl>
+    <w:lvl w:ilvl="4" w:tplc="04190019" w:tentative="1">
+      <w:start w:val="1"/>
+      <w:numFmt w:val="lowerLetter"/>
+      <w:lvlText w:val="%5."/>
+      <w:lvlJc w:val="left"/>
+      <w:pPr>
+        <w:ind w:left="3600" w:hanging="360"/>
+      </w:pPr>
+    </w:lvl>
+    <w:lvl w:ilvl="5" w:tplc="0419001B" w:tentative="1">
+      <w:start w:val="1"/>
+      <w:numFmt w:val="lowerRoman"/>
+      <w:lvlText w:val="%6."/>
+      <w:lvlJc w:val="right"/>
+      <w:pPr>
+        <w:ind w:left="4320" w:hanging="180"/>
+      </w:pPr>
+    </w:lvl>
+    <w:lvl w:ilvl="6" w:tplc="0419000F" w:tentative="1">
+      <w:start w:val="1"/>
+      <w:numFmt w:val="decimal"/>
+      <w:lvlText w:val="%7."/>
+      <w:lvlJc w:val="left"/>
+      <w:pPr>
+        <w:ind w:left="5040" w:hanging="360"/>
+      </w:pPr>
+    </w:lvl>
+    <w:lvl w:ilvl="7" w:tplc="04190019" w:tentative="1">
+      <w:start w:val="1"/>
+      <w:numFmt w:val="lowerLetter"/>
+      <w:lvlText w:val="%8."/>
+      <w:lvlJc w:val="left"/>
+      <w:pPr>
+        <w:ind w:left="5760" w:hanging="360"/>
+      </w:pPr>
+    </w:lvl>
+    <w:lvl w:ilvl="8" w:tplc="0419001B" w:tentative="1">
+      <w:start w:val="1"/>
+      <w:numFmt w:val="lowerRoman"/>
+      <w:lvlText w:val="%9."/>
+      <w:lvlJc w:val="right"/>
+      <w:pPr>
+        <w:ind w:left="6480" w:hanging="180"/>
+      </w:pPr>
+    </w:lvl>
+  </w:abstractNum>
+  <w:abstractNum w:abstractNumId="1" w15:restartNumberingAfterBreak="0">
+    <w:nsid w:val="2A2221FD"/>
+    <w:multiLevelType w:val="multilevel"/>
+    <w:tmpl w:val="21EEEB28"/>
+    <w:lvl w:ilvl="0">
+      <w:start w:val="1"/>
+      <w:numFmt w:val="bullet"/>
+      <w:lvlText w:val=""/>
+      <w:lvlJc w:val="left"/>
+      <w:pPr>
+        <w:tabs>
+          <w:tab w:val="num" w:pos="720"/>
+        </w:tabs>
+        <w:ind w:left="720" w:hanging="360"/>
+      </w:pPr>
+      <w:rPr>
+        <w:rFonts w:ascii="Symbol" w:hAnsi="Symbol" w:hint="default"/>
+        <w:sz w:val="20"/>
+      </w:rPr>
+    </w:lvl>
+    <w:lvl w:ilvl="1" w:tentative="1">
+      <w:start w:val="1"/>
+      <w:numFmt w:val="bullet"/>
+      <w:lvlText w:val="o"/>
+      <w:lvlJc w:val="left"/>
+      <w:pPr>
+        <w:tabs>
+          <w:tab w:val="num" w:pos="1440"/>
+        </w:tabs>
+        <w:ind w:left="1440" w:hanging="360"/>
+      </w:pPr>
+      <w:rPr>
+        <w:rFonts w:ascii="Courier New" w:hAnsi="Courier New" w:hint="default"/>
+        <w:sz w:val="20"/>
+      </w:rPr>
+    </w:lvl>
+    <w:lvl w:ilvl="2" w:tentative="1">
+      <w:start w:val="1"/>
+      <w:numFmt w:val="bullet"/>
+      <w:lvlText w:val=""/>
+      <w:lvlJc w:val="left"/>
+      <w:pPr>
+        <w:tabs>
+          <w:tab w:val="num" w:pos="2160"/>
+        </w:tabs>
+        <w:ind w:left="2160" w:hanging="360"/>
+      </w:pPr>
+      <w:rPr>
+        <w:rFonts w:ascii="Wingdings" w:hAnsi="Wingdings" w:hint="default"/>
+        <w:sz w:val="20"/>
+      </w:rPr>
+    </w:lvl>
+    <w:lvl w:ilvl="3" w:tentative="1">
+      <w:start w:val="1"/>
+      <w:numFmt w:val="bullet"/>
+      <w:lvlText w:val=""/>
+      <w:lvlJc w:val="left"/>
+      <w:pPr>
+        <w:tabs>
+          <w:tab w:val="num" w:pos="2880"/>
+        </w:tabs>
+        <w:ind w:left="2880" w:hanging="360"/>
+      </w:pPr>
+      <w:rPr>
+        <w:rFonts w:ascii="Wingdings" w:hAnsi="Wingdings" w:hint="default"/>
+        <w:sz w:val="20"/>
+      </w:rPr>
+    </w:lvl>
+    <w:lvl w:ilvl="4" w:tentative="1">
+      <w:start w:val="1"/>
+      <w:numFmt w:val="bullet"/>
+      <w:lvlText w:val=""/>
+      <w:lvlJc w:val="left"/>
+      <w:pPr>
+        <w:tabs>
+          <w:tab w:val="num" w:pos="3600"/>
+        </w:tabs>
+        <w:ind w:left="3600" w:hanging="360"/>
+      </w:pPr>
+      <w:rPr>
+        <w:rFonts w:ascii="Wingdings" w:hAnsi="Wingdings" w:hint="default"/>
+        <w:sz w:val="20"/>
+      </w:rPr>
+    </w:lvl>
+    <w:lvl w:ilvl="5" w:tentative="1">
+      <w:start w:val="1"/>
+      <w:numFmt w:val="bullet"/>
+      <w:lvlText w:val=""/>
+      <w:lvlJc w:val="left"/>
+      <w:pPr>
+        <w:tabs>
+          <w:tab w:val="num" w:pos="4320"/>
+        </w:tabs>
+        <w:ind w:left="4320" w:hanging="360"/>
+      </w:pPr>
+      <w:rPr>
+        <w:rFonts w:ascii="Wingdings" w:hAnsi="Wingdings" w:hint="default"/>
+        <w:sz w:val="20"/>
+      </w:rPr>
+    </w:lvl>
+    <w:lvl w:ilvl="6" w:tentative="1">
+      <w:start w:val="1"/>
+      <w:numFmt w:val="bullet"/>
+      <w:lvlText w:val=""/>
+      <w:lvlJc w:val="left"/>
+      <w:pPr>
+        <w:tabs>
+          <w:tab w:val="num" w:pos="5040"/>
+        </w:tabs>
+        <w:ind w:left="5040" w:hanging="360"/>
+      </w:pPr>
+      <w:rPr>
+        <w:rFonts w:ascii="Wingdings" w:hAnsi="Wingdings" w:hint="default"/>
+        <w:sz w:val="20"/>
+      </w:rPr>
+    </w:lvl>
+    <w:lvl w:ilvl="7" w:tentative="1">
+      <w:start w:val="1"/>
+      <w:numFmt w:val="bullet"/>
+      <w:lvlText w:val=""/>
+      <w:lvlJc w:val="left"/>
+      <w:pPr>
+        <w:tabs>
+          <w:tab w:val="num" w:pos="5760"/>
+        </w:tabs>
+        <w:ind w:left="5760" w:hanging="360"/>
+      </w:pPr>
+      <w:rPr>
+        <w:rFonts w:ascii="Wingdings" w:hAnsi="Wingdings" w:hint="default"/>
+        <w:sz w:val="20"/>
+      </w:rPr>
+    </w:lvl>
+    <w:lvl w:ilvl="8" w:tentative="1">
+      <w:start w:val="1"/>
+      <w:numFmt w:val="bullet"/>
+      <w:lvlText w:val=""/>
+      <w:lvlJc w:val="left"/>
+      <w:pPr>
+        <w:tabs>
+          <w:tab w:val="num" w:pos="6480"/>
+        </w:tabs>
+        <w:ind w:left="6480" w:hanging="360"/>
+      </w:pPr>
+      <w:rPr>
+        <w:rFonts w:ascii="Wingdings" w:hAnsi="Wingdings" w:hint="default"/>
+        <w:sz w:val="20"/>
+      </w:rPr>
+    </w:lvl>
+  </w:abstractNum>
+  <w:abstractNum w:abstractNumId="2" w15:restartNumberingAfterBreak="0">
+    <w:nsid w:val="43597B1A"/>
+    <w:multiLevelType w:val="multilevel"/>
+    <w:tmpl w:val="DF52D1BC"/>
+    <w:lvl w:ilvl="0">
+      <w:start w:val="1"/>
+      <w:numFmt w:val="bullet"/>
+      <w:lvlText w:val=""/>
+      <w:lvlJc w:val="left"/>
+      <w:pPr>
+        <w:tabs>
+          <w:tab w:val="num" w:pos="720"/>
+        </w:tabs>
+        <w:ind w:left="720" w:hanging="360"/>
+      </w:pPr>
+      <w:rPr>
+        <w:rFonts w:ascii="Symbol" w:hAnsi="Symbol" w:hint="default"/>
+        <w:sz w:val="20"/>
+      </w:rPr>
+    </w:lvl>
+    <w:lvl w:ilvl="1" w:tentative="1">
+      <w:start w:val="1"/>
+      <w:numFmt w:val="bullet"/>
+      <w:lvlText w:val="o"/>
+      <w:lvlJc w:val="left"/>
+      <w:pPr>
+        <w:tabs>
+          <w:tab w:val="num" w:pos="1440"/>
+        </w:tabs>
+        <w:ind w:left="1440" w:hanging="360"/>
+      </w:pPr>
+      <w:rPr>
+        <w:rFonts w:ascii="Courier New" w:hAnsi="Courier New" w:hint="default"/>
+        <w:sz w:val="20"/>
+      </w:rPr>
+    </w:lvl>
+    <w:lvl w:ilvl="2" w:tentative="1">
+      <w:start w:val="1"/>
+      <w:numFmt w:val="bullet"/>
+      <w:lvlText w:val=""/>
+      <w:lvlJc w:val="left"/>
+      <w:pPr>
+        <w:tabs>
+          <w:tab w:val="num" w:pos="2160"/>
+        </w:tabs>
+        <w:ind w:left="2160" w:hanging="360"/>
+      </w:pPr>
+      <w:rPr>
+        <w:rFonts w:ascii="Wingdings" w:hAnsi="Wingdings" w:hint="default"/>
+        <w:sz w:val="20"/>
+      </w:rPr>
+    </w:lvl>
+    <w:lvl w:ilvl="3" w:tentative="1">
+      <w:start w:val="1"/>
+      <w:numFmt w:val="bullet"/>
+      <w:lvlText w:val=""/>
+      <w:lvlJc w:val="left"/>
+      <w:pPr>
+        <w:tabs>
+          <w:tab w:val="num" w:pos="2880"/>
+        </w:tabs>
+        <w:ind w:left="2880" w:hanging="360"/>
+      </w:pPr>
+      <w:rPr>
+        <w:rFonts w:ascii="Wingdings" w:hAnsi="Wingdings" w:hint="default"/>
+        <w:sz w:val="20"/>
+      </w:rPr>
+    </w:lvl>
+    <w:lvl w:ilvl="4" w:tentative="1">
+      <w:start w:val="1"/>
+      <w:numFmt w:val="bullet"/>
+      <w:lvlText w:val=""/>
+      <w:lvlJc w:val="left"/>
+      <w:pPr>
+        <w:tabs>
+          <w:tab w:val="num" w:pos="3600"/>
+        </w:tabs>
+        <w:ind w:left="3600" w:hanging="360"/>
+      </w:pPr>
+      <w:rPr>
+        <w:rFonts w:ascii="Wingdings" w:hAnsi="Wingdings" w:hint="default"/>
+        <w:sz w:val="20"/>
+      </w:rPr>
+    </w:lvl>
+    <w:lvl w:ilvl="5" w:tentative="1">
+      <w:start w:val="1"/>
+      <w:numFmt w:val="bullet"/>
+      <w:lvlText w:val=""/>
+      <w:lvlJc w:val="left"/>
+      <w:pPr>
+        <w:tabs>
+          <w:tab w:val="num" w:pos="4320"/>
+        </w:tabs>
+        <w:ind w:left="4320" w:hanging="360"/>
+      </w:pPr>
+      <w:rPr>
+        <w:rFonts w:ascii="Wingdings" w:hAnsi="Wingdings" w:hint="default"/>
+        <w:sz w:val="20"/>
+      </w:rPr>
+    </w:lvl>
+    <w:lvl w:ilvl="6" w:tentative="1">
+      <w:start w:val="1"/>
+      <w:numFmt w:val="bullet"/>
+      <w:lvlText w:val=""/>
+      <w:lvlJc w:val="left"/>
+      <w:pPr>
+        <w:tabs>
+          <w:tab w:val="num" w:pos="5040"/>
+        </w:tabs>
+        <w:ind w:left="5040" w:hanging="360"/>
+      </w:pPr>
+      <w:rPr>
+        <w:rFonts w:ascii="Wingdings" w:hAnsi="Wingdings" w:hint="default"/>
+        <w:sz w:val="20"/>
+      </w:rPr>
+    </w:lvl>
+    <w:lvl w:ilvl="7" w:tentative="1">
+      <w:start w:val="1"/>
+      <w:numFmt w:val="bullet"/>
+      <w:lvlText w:val=""/>
+      <w:lvlJc w:val="left"/>
+      <w:pPr>
+        <w:tabs>
+          <w:tab w:val="num" w:pos="5760"/>
+        </w:tabs>
+        <w:ind w:left="5760" w:hanging="360"/>
+      </w:pPr>
+      <w:rPr>
+        <w:rFonts w:ascii="Wingdings" w:hAnsi="Wingdings" w:hint="default"/>
+        <w:sz w:val="20"/>
+      </w:rPr>
+    </w:lvl>
+    <w:lvl w:ilvl="8" w:tentative="1">
+      <w:start w:val="1"/>
+      <w:numFmt w:val="bullet"/>
+      <w:lvlText w:val=""/>
+      <w:lvlJc w:val="left"/>
+      <w:pPr>
+        <w:tabs>
+          <w:tab w:val="num" w:pos="6480"/>
+        </w:tabs>
+        <w:ind w:left="6480" w:hanging="360"/>
+      </w:pPr>
+      <w:rPr>
+        <w:rFonts w:ascii="Wingdings" w:hAnsi="Wingdings" w:hint="default"/>
+        <w:sz w:val="20"/>
+      </w:rPr>
+    </w:lvl>
+  </w:abstractNum>
+  <w:num w:numId="1" w16cid:durableId="146285721">
+    <w:abstractNumId w:val="0"/>
+  </w:num>
+  <w:num w:numId="2" w16cid:durableId="1560752776">
+    <w:abstractNumId w:val="2"/>
+  </w:num>
+  <w:num w:numId="3" w16cid:durableId="1968192654">
+    <w:abstractNumId w:val="1"/>
+  </w:num>
+</w:numbering>
 </file>
 
 <file path=word/styles.xml><?xml version="1.0" encoding="utf-8"?>
@@ -734,7 +2509,6 @@
   <w:style w:type="character" w:default="1" w:styleId="a0">
     <w:name w:val="Default Paragraph Font"/>
     <w:uiPriority w:val="1"/>
-    <w:semiHidden/>
     <w:unhideWhenUsed/>
   </w:style>
   <w:style w:type="table" w:default="1" w:styleId="a1">

</xml_diff>

<commit_message>
add information instruction CI-CD
</commit_message>
<xml_diff>
--- a/Artifacts/Инструкция по CI-CD.docx
+++ b/Artifacts/Инструкция по CI-CD.docx
@@ -118,71 +118,23 @@
     </w:p>
     <w:p>
       <w:r>
-        <w:t>Приложение "Генератор заказов" реализует функционал по заказу товаров и услуг, например, для интернет-магазина. В нём реализована модульная система с возможностью репликации (Master-</w:t>
-      </w:r>
-      <w:proofErr w:type="spellStart"/>
-      <w:r>
-        <w:t>Replica</w:t>
-      </w:r>
-      <w:proofErr w:type="spellEnd"/>
-      <w:r>
-        <w:t xml:space="preserve">) и </w:t>
-      </w:r>
-      <w:proofErr w:type="spellStart"/>
-      <w:r>
-        <w:t>партиционирования</w:t>
-      </w:r>
-      <w:proofErr w:type="spellEnd"/>
-      <w:r>
-        <w:t xml:space="preserve"> данных по городам в базе данных </w:t>
-      </w:r>
-      <w:proofErr w:type="spellStart"/>
-      <w:r>
-        <w:t>PostgreSQL</w:t>
-      </w:r>
-      <w:proofErr w:type="spellEnd"/>
-      <w:r>
-        <w:t>.</w:t>
-      </w:r>
-    </w:p>
-    <w:p>
-      <w:r>
-        <w:t xml:space="preserve">Исходные файлы приложения доступны в общем репозитории на </w:t>
-      </w:r>
-      <w:proofErr w:type="spellStart"/>
-      <w:r>
-        <w:t>GitHub</w:t>
-      </w:r>
-      <w:proofErr w:type="spellEnd"/>
-      <w:r>
-        <w:t>:</w:t>
+        <w:t>Приложение "Генератор заказов" реализует функционал по заказу товаров и услуг, например, для интернет-магазина. В нём реализована модульная система с возможностью репликации (Master-Replica) и партиционирования данных по городам в базе данных PostgreSQL.</w:t>
+      </w:r>
+    </w:p>
+    <w:p>
+      <w:r>
+        <w:t>Исходные файлы приложения доступны в общем репозитории на GitHub:</w:t>
       </w:r>
       <w:r>
         <w:br/>
       </w:r>
       <w:hyperlink r:id="rId5" w:history="1">
-        <w:proofErr w:type="spellStart"/>
         <w:r>
           <w:rPr>
             <w:rStyle w:val="ac"/>
           </w:rPr>
-          <w:t>GitHub</w:t>
+          <w:t>GitHub Repository</w:t>
         </w:r>
-        <w:proofErr w:type="spellEnd"/>
-        <w:r>
-          <w:rPr>
-            <w:rStyle w:val="ac"/>
-          </w:rPr>
-          <w:t xml:space="preserve"> </w:t>
-        </w:r>
-        <w:proofErr w:type="spellStart"/>
-        <w:r>
-          <w:rPr>
-            <w:rStyle w:val="ac"/>
-          </w:rPr>
-          <w:t>Repository</w:t>
-        </w:r>
-        <w:proofErr w:type="spellEnd"/>
       </w:hyperlink>
     </w:p>
     <w:p>
@@ -209,13 +161,8 @@
         </w:r>
       </w:hyperlink>
       <w:r>
-        <w:t>:mygroup1/</w:t>
-      </w:r>
-      <w:proofErr w:type="spellStart"/>
-      <w:r>
-        <w:t>test_project_frolovna.git</w:t>
-      </w:r>
-      <w:proofErr w:type="spellEnd"/>
+        <w:t>:mygroup1/test_project_frolovna.git</w:t>
+      </w:r>
     </w:p>
     <w:p>
       <w:pPr>
@@ -238,42 +185,11 @@
     </w:p>
     <w:p>
       <w:r>
-        <w:t xml:space="preserve">Подключение репозитория через </w:t>
-      </w:r>
-      <w:proofErr w:type="spellStart"/>
-      <w:r>
-        <w:t>Helm</w:t>
-      </w:r>
-      <w:proofErr w:type="spellEnd"/>
-      <w:r>
-        <w:t>:</w:t>
+        <w:t>Подключение репозитория через Helm:</w:t>
       </w:r>
       <w:r>
         <w:br/>
-      </w:r>
-      <w:proofErr w:type="spellStart"/>
-      <w:r>
-        <w:t>helm</w:t>
-      </w:r>
-      <w:proofErr w:type="spellEnd"/>
-      <w:r>
-        <w:t xml:space="preserve"> </w:t>
-      </w:r>
-      <w:proofErr w:type="spellStart"/>
-      <w:r>
-        <w:t>repo</w:t>
-      </w:r>
-      <w:proofErr w:type="spellEnd"/>
-      <w:r>
-        <w:t xml:space="preserve"> </w:t>
-      </w:r>
-      <w:proofErr w:type="spellStart"/>
-      <w:r>
-        <w:t>add</w:t>
-      </w:r>
-      <w:proofErr w:type="spellEnd"/>
-      <w:r>
-        <w:t xml:space="preserve"> orders_generator </w:t>
+        <w:t>helm repo add orders_generator </w:t>
       </w:r>
       <w:hyperlink r:id="rId8" w:history="1">
         <w:r>
@@ -344,30 +260,8 @@
           <w:lang w:val="en-US"/>
         </w:rPr>
         <w:br/>
-        <w:t xml:space="preserve">helm install orders </w:t>
-      </w:r>
-      <w:proofErr w:type="spellStart"/>
-      <w:r>
-        <w:rPr>
-          <w:lang w:val="en-US"/>
-        </w:rPr>
-        <w:t>orders_generator</w:t>
-      </w:r>
-      <w:proofErr w:type="spellEnd"/>
-      <w:r>
-        <w:rPr>
-          <w:lang w:val="en-US"/>
-        </w:rPr>
-        <w:t>/</w:t>
-      </w:r>
-      <w:proofErr w:type="spellStart"/>
-      <w:r>
-        <w:rPr>
-          <w:lang w:val="en-US"/>
-        </w:rPr>
-        <w:t>project_orders</w:t>
-      </w:r>
-      <w:proofErr w:type="spellEnd"/>
+        <w:t>helm install orders orders_generator/project_orders</w:t>
+      </w:r>
     </w:p>
     <w:p/>
     <w:p>
@@ -462,6 +356,7 @@
           <w:szCs w:val="24"/>
           <w:lang w:val="en-US"/>
         </w:rPr>
+        <w:lastRenderedPageBreak/>
         <w:t xml:space="preserve">3. </w:t>
       </w:r>
       <w:r>
@@ -471,31 +366,12 @@
           <w:sz w:val="24"/>
           <w:szCs w:val="24"/>
         </w:rPr>
-        <w:t xml:space="preserve">Автоматический </w:t>
-      </w:r>
-      <w:proofErr w:type="spellStart"/>
-      <w:r>
-        <w:rPr>
-          <w:b/>
-          <w:bCs/>
-          <w:sz w:val="24"/>
-          <w:szCs w:val="24"/>
-        </w:rPr>
-        <w:t>Deploy</w:t>
-      </w:r>
-      <w:proofErr w:type="spellEnd"/>
-    </w:p>
-    <w:p>
-      <w:r>
-        <w:t xml:space="preserve">Для реализации автоматического деплоя был разработан механизм, использующий </w:t>
-      </w:r>
-      <w:proofErr w:type="spellStart"/>
-      <w:r>
-        <w:t>GitLab</w:t>
-      </w:r>
-      <w:proofErr w:type="spellEnd"/>
-      <w:r>
-        <w:t>. В процессе используются следующие инструменты:</w:t>
+        <w:t>Автоматический Deploy</w:t>
+      </w:r>
+    </w:p>
+    <w:p>
+      <w:r>
+        <w:t>Для реализации автоматического деплоя был разработан механизм, использующий GitLab. В процессе используются следующие инструменты:</w:t>
       </w:r>
     </w:p>
     <w:p>
@@ -505,13 +381,8 @@
           <w:numId w:val="3"/>
         </w:numPr>
       </w:pPr>
-      <w:proofErr w:type="spellStart"/>
-      <w:r>
-        <w:t>Helm</w:t>
-      </w:r>
-      <w:proofErr w:type="spellEnd"/>
-      <w:r>
-        <w:t xml:space="preserve"> — для упаковки приложений.</w:t>
+      <w:r>
+        <w:t>Helm — для упаковки приложений.</w:t>
       </w:r>
     </w:p>
     <w:p>
@@ -521,13 +392,8 @@
           <w:numId w:val="3"/>
         </w:numPr>
       </w:pPr>
-      <w:proofErr w:type="spellStart"/>
-      <w:r>
-        <w:t>Docker</w:t>
-      </w:r>
-      <w:proofErr w:type="spellEnd"/>
-      <w:r>
-        <w:t xml:space="preserve"> — для создания образов контейнеров.</w:t>
+      <w:r>
+        <w:t>Docker — для создания образов контейнеров.</w:t>
       </w:r>
     </w:p>
     <w:p>
@@ -537,21 +403,8 @@
           <w:numId w:val="3"/>
         </w:numPr>
       </w:pPr>
-      <w:proofErr w:type="spellStart"/>
-      <w:r>
-        <w:t>Container</w:t>
-      </w:r>
-      <w:proofErr w:type="spellEnd"/>
-      <w:r>
-        <w:t xml:space="preserve"> </w:t>
-      </w:r>
-      <w:proofErr w:type="spellStart"/>
-      <w:r>
-        <w:t>Registry</w:t>
-      </w:r>
-      <w:proofErr w:type="spellEnd"/>
-      <w:r>
-        <w:t xml:space="preserve"> — для хранения созданных образов.</w:t>
+      <w:r>
+        <w:t>Container Registry — для хранения созданных образов.</w:t>
       </w:r>
     </w:p>
     <w:p>
@@ -561,52 +414,13 @@
           <w:numId w:val="3"/>
         </w:numPr>
       </w:pPr>
-      <w:proofErr w:type="spellStart"/>
-      <w:r>
-        <w:t>Kubernetes</w:t>
-      </w:r>
-      <w:proofErr w:type="spellEnd"/>
-      <w:r>
-        <w:t xml:space="preserve"> — для </w:t>
-      </w:r>
-      <w:proofErr w:type="spellStart"/>
-      <w:r>
-        <w:t>оркестрации</w:t>
-      </w:r>
-      <w:proofErr w:type="spellEnd"/>
-      <w:r>
-        <w:t xml:space="preserve"> контейнеров.</w:t>
-      </w:r>
-    </w:p>
-    <w:p>
-      <w:proofErr w:type="spellStart"/>
-      <w:r>
-        <w:t>Pipelines</w:t>
-      </w:r>
-      <w:proofErr w:type="spellEnd"/>
-      <w:r>
-        <w:t xml:space="preserve"> описаны в примере </w:t>
-      </w:r>
-      <w:proofErr w:type="gramStart"/>
-      <w:r>
-        <w:t>файла .</w:t>
-      </w:r>
-      <w:proofErr w:type="spellStart"/>
-      <w:proofErr w:type="gramEnd"/>
-      <w:r>
-        <w:t>gitlab-ci.yml</w:t>
-      </w:r>
-      <w:proofErr w:type="spellEnd"/>
-      <w:r>
-        <w:t>, который расположен в папке </w:t>
-      </w:r>
-      <w:proofErr w:type="spellStart"/>
-      <w:r>
-        <w:t>artifacts</w:t>
-      </w:r>
-      <w:proofErr w:type="spellEnd"/>
-      <w:r>
-        <w:t>. В целях безопасности из файла были удалены пароли доступа к платформам, поэтому необходимо добавить свои учетные данные перед использованием.</w:t>
+      <w:r>
+        <w:t>Kubernetes — для оркестрации контейнеров.</w:t>
+      </w:r>
+    </w:p>
+    <w:p>
+      <w:r>
+        <w:t>Pipelines описаны в примере файла .gitlab-ci.yml, который расположен в папке artifacts. В целях безопасности из файла были удалены пароли доступа к платформам, поэтому необходимо добавить свои учетные данные перед использованием.</w:t>
       </w:r>
     </w:p>
     <w:p>
@@ -652,14 +466,12 @@
       <w:r>
         <w:t xml:space="preserve">Устанавливаем </w:t>
       </w:r>
-      <w:proofErr w:type="spellStart"/>
       <w:r>
         <w:rPr>
           <w:lang w:val="en-US"/>
         </w:rPr>
         <w:t>gitlab</w:t>
       </w:r>
-      <w:proofErr w:type="spellEnd"/>
       <w:r>
         <w:t xml:space="preserve"> </w:t>
       </w:r>
@@ -700,7 +512,6 @@
           </w:rPr>
           <w:t>://</w:t>
         </w:r>
-        <w:proofErr w:type="spellStart"/>
         <w:r>
           <w:rPr>
             <w:rStyle w:val="ac"/>
@@ -708,14 +519,12 @@
           </w:rPr>
           <w:t>gitlaboff</w:t>
         </w:r>
-        <w:proofErr w:type="spellEnd"/>
         <w:r>
           <w:rPr>
             <w:rStyle w:val="ac"/>
           </w:rPr>
           <w:t>.</w:t>
         </w:r>
-        <w:proofErr w:type="spellStart"/>
         <w:r>
           <w:rPr>
             <w:rStyle w:val="ac"/>
@@ -723,14 +532,12 @@
           </w:rPr>
           <w:t>devopsf</w:t>
         </w:r>
-        <w:proofErr w:type="spellEnd"/>
         <w:r>
           <w:rPr>
             <w:rStyle w:val="ac"/>
           </w:rPr>
           <w:t>.</w:t>
         </w:r>
-        <w:proofErr w:type="spellStart"/>
         <w:r>
           <w:rPr>
             <w:rStyle w:val="ac"/>
@@ -738,7 +545,6 @@
           </w:rPr>
           <w:t>ru</w:t>
         </w:r>
-        <w:proofErr w:type="spellEnd"/>
         <w:r>
           <w:rPr>
             <w:rStyle w:val="ac"/>
@@ -752,11 +558,9 @@
       <w:r>
         <w:t xml:space="preserve">Проект развернут на виртуальной машине в облаке </w:t>
       </w:r>
-      <w:proofErr w:type="spellStart"/>
       <w:r>
         <w:t>Базис.DynamiX</w:t>
       </w:r>
-      <w:proofErr w:type="spellEnd"/>
       <w:r>
         <w:t>)</w:t>
       </w:r>
@@ -808,24 +612,17 @@
         </w:numPr>
       </w:pPr>
       <w:r>
-        <w:t xml:space="preserve">Создаем </w:t>
-      </w:r>
-      <w:proofErr w:type="gramStart"/>
-      <w:r>
-        <w:t xml:space="preserve">файл </w:t>
+        <w:t xml:space="preserve">Создаем файл </w:t>
       </w:r>
       <w:r>
         <w:t>.</w:t>
       </w:r>
-      <w:proofErr w:type="spellStart"/>
-      <w:proofErr w:type="gramEnd"/>
       <w:r>
         <w:rPr>
           <w:lang w:val="en-US"/>
         </w:rPr>
         <w:t>gitlab</w:t>
       </w:r>
-      <w:proofErr w:type="spellEnd"/>
       <w:r>
         <w:t>-</w:t>
       </w:r>
@@ -838,14 +635,12 @@
       <w:r>
         <w:t>.</w:t>
       </w:r>
-      <w:proofErr w:type="spellStart"/>
       <w:r>
         <w:rPr>
           <w:lang w:val="en-US"/>
         </w:rPr>
         <w:t>yml</w:t>
       </w:r>
-      <w:proofErr w:type="spellEnd"/>
       <w:r>
         <w:t xml:space="preserve"> </w:t>
       </w:r>
@@ -899,7 +694,6 @@
           <w14:ligatures w14:val="none"/>
         </w:rPr>
       </w:pPr>
-      <w:proofErr w:type="spellStart"/>
       <w:r>
         <w:rPr>
           <w:rFonts w:ascii="Consolas" w:eastAsia="Times New Roman" w:hAnsi="Consolas" w:cs="Times New Roman"/>
@@ -912,7 +706,6 @@
         </w:rPr>
         <w:t>stages</w:t>
       </w:r>
-      <w:proofErr w:type="spellEnd"/>
       <w:r>
         <w:rPr>
           <w:rFonts w:ascii="Consolas" w:eastAsia="Times New Roman" w:hAnsi="Consolas" w:cs="Times New Roman"/>
@@ -981,7 +774,6 @@
         </w:rPr>
         <w:t xml:space="preserve"> </w:t>
       </w:r>
-      <w:proofErr w:type="spellStart"/>
       <w:r>
         <w:rPr>
           <w:rFonts w:ascii="Consolas" w:eastAsia="Times New Roman" w:hAnsi="Consolas" w:cs="Times New Roman"/>
@@ -994,7 +786,6 @@
         </w:rPr>
         <w:t>setup_helm</w:t>
       </w:r>
-      <w:proofErr w:type="spellEnd"/>
     </w:p>
     <w:p>
       <w:pPr>
@@ -1051,7 +842,6 @@
         </w:rPr>
         <w:t xml:space="preserve"> </w:t>
       </w:r>
-      <w:proofErr w:type="spellStart"/>
       <w:r>
         <w:rPr>
           <w:rFonts w:ascii="Consolas" w:eastAsia="Times New Roman" w:hAnsi="Consolas" w:cs="Times New Roman"/>
@@ -1064,7 +854,6 @@
         </w:rPr>
         <w:t>package_helm</w:t>
       </w:r>
-      <w:proofErr w:type="spellEnd"/>
     </w:p>
     <w:p>
       <w:pPr>
@@ -1121,7 +910,6 @@
         </w:rPr>
         <w:t xml:space="preserve"> </w:t>
       </w:r>
-      <w:proofErr w:type="spellStart"/>
       <w:r>
         <w:rPr>
           <w:rFonts w:ascii="Consolas" w:eastAsia="Times New Roman" w:hAnsi="Consolas" w:cs="Times New Roman"/>
@@ -1134,7 +922,6 @@
         </w:rPr>
         <w:t>push_container_registry</w:t>
       </w:r>
-      <w:proofErr w:type="spellEnd"/>
     </w:p>
     <w:p>
       <w:pPr>
@@ -1191,7 +978,6 @@
         </w:rPr>
         <w:t xml:space="preserve"> </w:t>
       </w:r>
-      <w:proofErr w:type="spellStart"/>
       <w:r>
         <w:rPr>
           <w:rFonts w:ascii="Consolas" w:eastAsia="Times New Roman" w:hAnsi="Consolas" w:cs="Times New Roman"/>
@@ -1204,23 +990,90 @@
         </w:rPr>
         <w:t>deploy_helm_kubernetes</w:t>
       </w:r>
-      <w:proofErr w:type="spellEnd"/>
-    </w:p>
-    <w:p>
-      <w:pPr>
-        <w:pStyle w:val="a7"/>
-        <w:rPr>
-          <w:lang w:val="en-US"/>
-        </w:rPr>
-      </w:pPr>
-      <w:proofErr w:type="spellStart"/>
-      <w:r>
-        <w:rPr>
-          <w:lang w:val="en-US"/>
-        </w:rPr>
-        <w:t>Setup_helm</w:t>
-      </w:r>
-      <w:proofErr w:type="spellEnd"/>
+    </w:p>
+    <w:p>
+      <w:pPr>
+        <w:pStyle w:val="a7"/>
+        <w:rPr>
+          <w:lang w:val="en-US"/>
+        </w:rPr>
+      </w:pPr>
+      <w:r>
+        <w:rPr>
+          <w:lang w:val="en-US"/>
+        </w:rPr>
+        <w:t xml:space="preserve">Setup_helm – </w:t>
+      </w:r>
+      <w:r>
+        <w:t xml:space="preserve">установка </w:t>
+      </w:r>
+      <w:r>
+        <w:rPr>
+          <w:lang w:val="en-US"/>
+        </w:rPr>
+        <w:t>Helm</w:t>
+      </w:r>
+    </w:p>
+    <w:p>
+      <w:pPr>
+        <w:pStyle w:val="a7"/>
+        <w:rPr>
+          <w:lang w:val="en-US"/>
+        </w:rPr>
+      </w:pPr>
+      <w:r>
+        <w:rPr>
+          <w:lang w:val="en-US"/>
+        </w:rPr>
+        <w:t xml:space="preserve">Package_helm – </w:t>
+      </w:r>
+      <w:r>
+        <w:t xml:space="preserve">упаковка проекта </w:t>
+      </w:r>
+      <w:r>
+        <w:rPr>
+          <w:lang w:val="en-US"/>
+        </w:rPr>
+        <w:t>Helm</w:t>
+      </w:r>
+    </w:p>
+    <w:p>
+      <w:pPr>
+        <w:pStyle w:val="a7"/>
+        <w:rPr>
+          <w:lang w:val="en-US"/>
+        </w:rPr>
+      </w:pPr>
+      <w:r>
+        <w:rPr>
+          <w:lang w:val="en-US"/>
+        </w:rPr>
+        <w:t>Push</w:t>
+      </w:r>
+      <w:r>
+        <w:rPr>
+          <w:lang w:val="en-US"/>
+        </w:rPr>
+        <w:t>_</w:t>
+      </w:r>
+      <w:r>
+        <w:rPr>
+          <w:lang w:val="en-US"/>
+        </w:rPr>
+        <w:t>container</w:t>
+      </w:r>
+      <w:r>
+        <w:rPr>
+          <w:lang w:val="en-US"/>
+        </w:rPr>
+        <w:t>_</w:t>
+      </w:r>
+      <w:r>
+        <w:rPr>
+          <w:lang w:val="en-US"/>
+        </w:rPr>
+        <w:t>registry</w:t>
+      </w:r>
       <w:r>
         <w:rPr>
           <w:lang w:val="en-US"/>
@@ -1228,30 +1081,115 @@
         <w:t xml:space="preserve"> – </w:t>
       </w:r>
       <w:r>
-        <w:t xml:space="preserve">установка </w:t>
-      </w:r>
-      <w:r>
-        <w:rPr>
-          <w:lang w:val="en-US"/>
-        </w:rPr>
-        <w:t>Helm</w:t>
-      </w:r>
-    </w:p>
-    <w:p>
-      <w:pPr>
-        <w:pStyle w:val="a7"/>
-        <w:rPr>
-          <w:lang w:val="en-US"/>
-        </w:rPr>
-      </w:pPr>
-      <w:proofErr w:type="spellStart"/>
-      <w:r>
-        <w:rPr>
-          <w:lang w:val="en-US"/>
-        </w:rPr>
-        <w:t>Package_helm</w:t>
-      </w:r>
-      <w:proofErr w:type="spellEnd"/>
+        <w:t>создание</w:t>
+      </w:r>
+      <w:r>
+        <w:rPr>
+          <w:lang w:val="en-US"/>
+        </w:rPr>
+        <w:t xml:space="preserve"> </w:t>
+      </w:r>
+      <w:r>
+        <w:t>образа</w:t>
+      </w:r>
+      <w:r>
+        <w:rPr>
+          <w:lang w:val="en-US"/>
+        </w:rPr>
+        <w:t xml:space="preserve"> </w:t>
+      </w:r>
+      <w:r>
+        <w:t>и</w:t>
+      </w:r>
+      <w:r>
+        <w:rPr>
+          <w:lang w:val="en-US"/>
+        </w:rPr>
+        <w:t xml:space="preserve"> </w:t>
+      </w:r>
+      <w:r>
+        <w:t>пушинг</w:t>
+      </w:r>
+      <w:r>
+        <w:rPr>
+          <w:lang w:val="en-US"/>
+        </w:rPr>
+        <w:t xml:space="preserve"> </w:t>
+      </w:r>
+      <w:r>
+        <w:t>его</w:t>
+      </w:r>
+      <w:r>
+        <w:rPr>
+          <w:lang w:val="en-US"/>
+        </w:rPr>
+        <w:t xml:space="preserve"> </w:t>
+      </w:r>
+      <w:r>
+        <w:t>в</w:t>
+      </w:r>
+      <w:r>
+        <w:rPr>
+          <w:lang w:val="en-US"/>
+        </w:rPr>
+        <w:t xml:space="preserve"> </w:t>
+      </w:r>
+      <w:r>
+        <w:rPr>
+          <w:lang w:val="en-US"/>
+        </w:rPr>
+        <w:t>gitlab</w:t>
+      </w:r>
+      <w:r>
+        <w:rPr>
+          <w:lang w:val="en-US"/>
+        </w:rPr>
+        <w:t xml:space="preserve"> </w:t>
+      </w:r>
+      <w:r>
+        <w:rPr>
+          <w:lang w:val="en-US"/>
+        </w:rPr>
+        <w:t>container_registry</w:t>
+      </w:r>
+    </w:p>
+    <w:p>
+      <w:pPr>
+        <w:pStyle w:val="a7"/>
+        <w:rPr>
+          <w:lang w:val="en-US"/>
+        </w:rPr>
+      </w:pPr>
+      <w:r>
+        <w:rPr>
+          <w:lang w:val="en-US"/>
+        </w:rPr>
+        <w:t>Deploy</w:t>
+      </w:r>
+      <w:r>
+        <w:rPr>
+          <w:lang w:val="en-US"/>
+        </w:rPr>
+        <w:t>_</w:t>
+      </w:r>
+      <w:r>
+        <w:rPr>
+          <w:lang w:val="en-US"/>
+        </w:rPr>
+        <w:t>helm</w:t>
+      </w:r>
+      <w:r>
+        <w:rPr>
+          <w:lang w:val="en-US"/>
+        </w:rPr>
+        <w:t>_</w:t>
+      </w:r>
+      <w:r>
+        <w:rPr>
+          <w:lang w:val="en-US"/>
+        </w:rPr>
+        <w:t>kubernetes</w:t>
+      </w:r>
       <w:r>
         <w:rPr>
           <w:lang w:val="en-US"/>
@@ -1259,244 +1197,1515 @@
         <w:t xml:space="preserve"> – </w:t>
       </w:r>
       <w:r>
-        <w:t xml:space="preserve">упаковка проекта </w:t>
-      </w:r>
-      <w:r>
-        <w:rPr>
-          <w:lang w:val="en-US"/>
-        </w:rPr>
-        <w:t>Helm</w:t>
-      </w:r>
-    </w:p>
-    <w:p>
-      <w:pPr>
-        <w:pStyle w:val="a7"/>
-        <w:rPr>
-          <w:lang w:val="en-US"/>
-        </w:rPr>
-      </w:pPr>
-      <w:proofErr w:type="spellStart"/>
-      <w:r>
-        <w:rPr>
+        <w:t>деплой</w:t>
+      </w:r>
+      <w:r>
+        <w:rPr>
+          <w:lang w:val="en-US"/>
+        </w:rPr>
+        <w:t xml:space="preserve"> </w:t>
+      </w:r>
+      <w:r>
+        <w:t>образа</w:t>
+      </w:r>
+      <w:r>
+        <w:rPr>
+          <w:lang w:val="en-US"/>
+        </w:rPr>
+        <w:t xml:space="preserve"> </w:t>
+      </w:r>
+      <w:r>
+        <w:t>в</w:t>
+      </w:r>
+      <w:r>
+        <w:rPr>
+          <w:lang w:val="en-US"/>
+        </w:rPr>
+        <w:t xml:space="preserve"> </w:t>
+      </w:r>
+      <w:r>
+        <w:rPr>
+          <w:lang w:val="en-US"/>
+        </w:rPr>
+        <w:t>Kubernetes</w:t>
+      </w:r>
+    </w:p>
+    <w:p>
+      <w:pPr>
+        <w:pStyle w:val="a7"/>
+        <w:rPr>
+          <w:lang w:val="en-US"/>
+        </w:rPr>
+      </w:pPr>
+    </w:p>
+    <w:p>
+      <w:pPr>
+        <w:pStyle w:val="a7"/>
+        <w:ind w:left="426"/>
+      </w:pPr>
+      <w:r>
+        <w:t xml:space="preserve">4. </w:t>
+      </w:r>
+      <w:r>
+        <w:t xml:space="preserve">Перед запуском </w:t>
+      </w:r>
+      <w:r>
+        <w:rPr>
+          <w:lang w:val="en-US"/>
+        </w:rPr>
+        <w:t>pipelines</w:t>
+      </w:r>
+      <w:r>
+        <w:t xml:space="preserve"> </w:t>
+      </w:r>
+      <w:r>
+        <w:t xml:space="preserve">необходимо настроить </w:t>
+      </w:r>
+      <w:r>
+        <w:rPr>
+          <w:lang w:val="en-US"/>
+        </w:rPr>
+        <w:t>Runners</w:t>
+      </w:r>
+      <w:r>
+        <w:t xml:space="preserve"> (</w:t>
+      </w:r>
+      <w:r>
+        <w:t>процесс описан в документации</w:t>
+      </w:r>
+      <w:r>
+        <w:t xml:space="preserve"> </w:t>
+      </w:r>
+      <w:r>
+        <w:t>на официальном сайте</w:t>
+      </w:r>
+      <w:r>
+        <w:t xml:space="preserve">: </w:t>
+      </w:r>
+      <w:hyperlink r:id="rId11" w:history="1">
+        <w:r>
+          <w:rPr>
+            <w:rStyle w:val="ac"/>
+          </w:rPr>
+          <w:t>https://docs.gitlab.com/runner/</w:t>
+        </w:r>
+      </w:hyperlink>
+      <w:r>
+        <w:t>)</w:t>
+      </w:r>
+    </w:p>
+    <w:p>
+      <w:r>
+        <w:br w:type="page"/>
+      </w:r>
+    </w:p>
+    <w:p>
+      <w:pPr>
+        <w:pStyle w:val="a7"/>
+        <w:ind w:left="426"/>
+      </w:pPr>
+      <w:r>
+        <w:lastRenderedPageBreak/>
+        <w:t xml:space="preserve">5. </w:t>
+      </w:r>
+      <w:r>
+        <w:t xml:space="preserve">После копирования файлов проекта в репозиторий и подключения </w:t>
+      </w:r>
+      <w:r>
+        <w:rPr>
+          <w:lang w:val="en-US"/>
+        </w:rPr>
+        <w:t>runner</w:t>
+      </w:r>
+      <w:r>
+        <w:t xml:space="preserve"> </w:t>
+      </w:r>
+      <w:r>
+        <w:t xml:space="preserve">к проекту, делаем </w:t>
+      </w:r>
+      <w:r>
+        <w:rPr>
+          <w:lang w:val="en-US"/>
+        </w:rPr>
+        <w:t>push</w:t>
+      </w:r>
+      <w:r>
+        <w:t xml:space="preserve"> </w:t>
+      </w:r>
+      <w:r>
+        <w:t xml:space="preserve">в ветку (необходимо убедиться, что файл </w:t>
+      </w:r>
+      <w:r>
+        <w:rPr>
+          <w:b/>
+          <w:bCs/>
+        </w:rPr>
+        <w:t>.</w:t>
+      </w:r>
+      <w:r>
+        <w:rPr>
+          <w:b/>
+          <w:bCs/>
+          <w:lang w:val="en-US"/>
+        </w:rPr>
+        <w:t>gitlab</w:t>
+      </w:r>
+      <w:r>
+        <w:rPr>
+          <w:b/>
+          <w:bCs/>
+        </w:rPr>
+        <w:t>-</w:t>
+      </w:r>
+      <w:r>
+        <w:rPr>
+          <w:b/>
+          <w:bCs/>
+          <w:lang w:val="en-US"/>
+        </w:rPr>
+        <w:t>ci</w:t>
+      </w:r>
+      <w:r>
+        <w:rPr>
+          <w:b/>
+          <w:bCs/>
+        </w:rPr>
+        <w:t>.</w:t>
+      </w:r>
+      <w:r>
+        <w:rPr>
+          <w:b/>
+          <w:bCs/>
+          <w:lang w:val="en-US"/>
+        </w:rPr>
+        <w:t>yml</w:t>
+      </w:r>
+      <w:r>
+        <w:rPr>
+          <w:b/>
+          <w:bCs/>
+        </w:rPr>
+        <w:t xml:space="preserve"> </w:t>
+      </w:r>
+      <w:r>
+        <w:t>находится в корне проекта и настроен)</w:t>
+      </w:r>
+    </w:p>
+    <w:p>
+      <w:pPr>
+        <w:pStyle w:val="a7"/>
+        <w:ind w:left="426"/>
+        <w:rPr>
+          <w:lang w:val="en-US"/>
+        </w:rPr>
+      </w:pPr>
+      <w:r>
+        <w:rPr>
+          <w:noProof/>
+        </w:rPr>
+        <w:drawing>
+          <wp:inline distT="0" distB="0" distL="0" distR="0" wp14:anchorId="0A5D18E8" wp14:editId="1873D92B">
+            <wp:extent cx="5940425" cy="2966085"/>
+            <wp:effectExtent l="0" t="0" r="3175" b="5715"/>
+            <wp:docPr id="1460458843" name="Рисунок 1"/>
+            <wp:cNvGraphicFramePr>
+              <a:graphicFrameLocks xmlns:a="http://schemas.openxmlformats.org/drawingml/2006/main" noChangeAspect="1"/>
+            </wp:cNvGraphicFramePr>
+            <a:graphic xmlns:a="http://schemas.openxmlformats.org/drawingml/2006/main">
+              <a:graphicData uri="http://schemas.openxmlformats.org/drawingml/2006/picture">
+                <pic:pic xmlns:pic="http://schemas.openxmlformats.org/drawingml/2006/picture">
+                  <pic:nvPicPr>
+                    <pic:cNvPr id="1460458843" name=""/>
+                    <pic:cNvPicPr/>
+                  </pic:nvPicPr>
+                  <pic:blipFill>
+                    <a:blip r:embed="rId12"/>
+                    <a:stretch>
+                      <a:fillRect/>
+                    </a:stretch>
+                  </pic:blipFill>
+                  <pic:spPr>
+                    <a:xfrm>
+                      <a:off x="0" y="0"/>
+                      <a:ext cx="5940425" cy="2966085"/>
+                    </a:xfrm>
+                    <a:prstGeom prst="rect">
+                      <a:avLst/>
+                    </a:prstGeom>
+                  </pic:spPr>
+                </pic:pic>
+              </a:graphicData>
+            </a:graphic>
+          </wp:inline>
+        </w:drawing>
+      </w:r>
+    </w:p>
+    <w:p>
+      <w:pPr>
+        <w:pStyle w:val="a7"/>
+        <w:ind w:left="426"/>
+        <w:rPr>
+          <w:lang w:val="en-US"/>
+        </w:rPr>
+      </w:pPr>
+    </w:p>
+    <w:p>
+      <w:pPr>
+        <w:pStyle w:val="a7"/>
+        <w:ind w:left="426"/>
+        <w:rPr>
+          <w:b/>
+          <w:bCs/>
+        </w:rPr>
+      </w:pPr>
+      <w:r>
+        <w:rPr>
+          <w:b/>
+          <w:bCs/>
+        </w:rPr>
+        <w:t xml:space="preserve">Делаем </w:t>
+      </w:r>
+      <w:r>
+        <w:rPr>
+          <w:b/>
+          <w:bCs/>
           <w:lang w:val="en-US"/>
         </w:rPr>
         <w:t>Push</w:t>
       </w:r>
       <w:r>
         <w:rPr>
-          <w:lang w:val="en-US"/>
-        </w:rPr>
-        <w:t>_</w:t>
-      </w:r>
-      <w:r>
-        <w:rPr>
-          <w:lang w:val="en-US"/>
-        </w:rPr>
-        <w:t>container</w:t>
-      </w:r>
-      <w:r>
-        <w:rPr>
-          <w:lang w:val="en-US"/>
-        </w:rPr>
-        <w:t>_</w:t>
-      </w:r>
-      <w:r>
-        <w:rPr>
-          <w:lang w:val="en-US"/>
-        </w:rPr>
-        <w:t>registry</w:t>
-      </w:r>
-      <w:proofErr w:type="spellEnd"/>
-      <w:r>
-        <w:rPr>
-          <w:lang w:val="en-US"/>
-        </w:rPr>
-        <w:t xml:space="preserve"> – </w:t>
-      </w:r>
-      <w:r>
-        <w:t>создание</w:t>
-      </w:r>
-      <w:r>
-        <w:rPr>
-          <w:lang w:val="en-US"/>
-        </w:rPr>
+          <w:b/>
+          <w:bCs/>
+        </w:rPr>
+        <w:t xml:space="preserve"> в ветку </w:t>
+      </w:r>
+      <w:r>
+        <w:rPr>
+          <w:b/>
+          <w:bCs/>
+          <w:lang w:val="en-US"/>
+        </w:rPr>
+        <w:t>Main</w:t>
+      </w:r>
+      <w:r>
+        <w:rPr>
+          <w:b/>
+          <w:bCs/>
+        </w:rPr>
+        <w:t>:</w:t>
+      </w:r>
+    </w:p>
+    <w:p>
+      <w:pPr>
+        <w:pStyle w:val="a7"/>
+        <w:ind w:left="426"/>
+      </w:pPr>
+      <w:r>
+        <w:rPr>
+          <w:noProof/>
+        </w:rPr>
+        <w:drawing>
+          <wp:inline distT="0" distB="0" distL="0" distR="0" wp14:anchorId="4F31FA70" wp14:editId="6EB1AD52">
+            <wp:extent cx="5940425" cy="3026410"/>
+            <wp:effectExtent l="0" t="0" r="3175" b="2540"/>
+            <wp:docPr id="1764968296" name="Рисунок 1"/>
+            <wp:cNvGraphicFramePr>
+              <a:graphicFrameLocks xmlns:a="http://schemas.openxmlformats.org/drawingml/2006/main" noChangeAspect="1"/>
+            </wp:cNvGraphicFramePr>
+            <a:graphic xmlns:a="http://schemas.openxmlformats.org/drawingml/2006/main">
+              <a:graphicData uri="http://schemas.openxmlformats.org/drawingml/2006/picture">
+                <pic:pic xmlns:pic="http://schemas.openxmlformats.org/drawingml/2006/picture">
+                  <pic:nvPicPr>
+                    <pic:cNvPr id="1764968296" name=""/>
+                    <pic:cNvPicPr/>
+                  </pic:nvPicPr>
+                  <pic:blipFill>
+                    <a:blip r:embed="rId13"/>
+                    <a:stretch>
+                      <a:fillRect/>
+                    </a:stretch>
+                  </pic:blipFill>
+                  <pic:spPr>
+                    <a:xfrm>
+                      <a:off x="0" y="0"/>
+                      <a:ext cx="5940425" cy="3026410"/>
+                    </a:xfrm>
+                    <a:prstGeom prst="rect">
+                      <a:avLst/>
+                    </a:prstGeom>
+                  </pic:spPr>
+                </pic:pic>
+              </a:graphicData>
+            </a:graphic>
+          </wp:inline>
+        </w:drawing>
+      </w:r>
+    </w:p>
+    <w:p>
+      <w:r>
+        <w:br w:type="page"/>
+      </w:r>
+    </w:p>
+    <w:p>
+      <w:pPr>
+        <w:pStyle w:val="a7"/>
+        <w:ind w:left="426"/>
+        <w:rPr>
+          <w:lang w:val="en-US"/>
+        </w:rPr>
+      </w:pPr>
+      <w:r>
+        <w:lastRenderedPageBreak/>
+        <w:t xml:space="preserve">6. </w:t>
+      </w:r>
+      <w:r>
+        <w:t xml:space="preserve">Автоматически стартует процесс </w:t>
+      </w:r>
+      <w:r>
+        <w:rPr>
+          <w:lang w:val="en-US"/>
+        </w:rPr>
+        <w:t>Pipeline</w:t>
+      </w:r>
+      <w:r>
+        <w:t xml:space="preserve">. </w:t>
+      </w:r>
+      <w:r>
+        <w:t xml:space="preserve">Наблюдаем </w:t>
+      </w:r>
+      <w:r>
+        <w:t xml:space="preserve">за процессом в разделе </w:t>
+      </w:r>
+      <w:r>
+        <w:rPr>
+          <w:lang w:val="en-US"/>
+        </w:rPr>
+        <w:t>Build</w:t>
+      </w:r>
+      <w:r>
+        <w:t>/</w:t>
+      </w:r>
+      <w:r>
+        <w:rPr>
+          <w:lang w:val="en-US"/>
+        </w:rPr>
+        <w:t>Pipelines</w:t>
+      </w:r>
+    </w:p>
+    <w:p>
+      <w:pPr>
+        <w:pStyle w:val="a7"/>
+        <w:ind w:left="426"/>
+        <w:rPr>
+          <w:lang w:val="en-US"/>
+        </w:rPr>
+      </w:pPr>
+    </w:p>
+    <w:p>
+      <w:pPr>
+        <w:pStyle w:val="a7"/>
+        <w:ind w:left="426"/>
+        <w:rPr>
+          <w:lang w:val="en-US"/>
+        </w:rPr>
+      </w:pPr>
+      <w:r>
+        <w:rPr>
+          <w:noProof/>
+        </w:rPr>
+        <w:drawing>
+          <wp:inline distT="0" distB="0" distL="0" distR="0" wp14:anchorId="04861195" wp14:editId="5CDE919A">
+            <wp:extent cx="5940425" cy="2759075"/>
+            <wp:effectExtent l="0" t="0" r="3175" b="3175"/>
+            <wp:docPr id="1571965905" name="Рисунок 1"/>
+            <wp:cNvGraphicFramePr>
+              <a:graphicFrameLocks xmlns:a="http://schemas.openxmlformats.org/drawingml/2006/main" noChangeAspect="1"/>
+            </wp:cNvGraphicFramePr>
+            <a:graphic xmlns:a="http://schemas.openxmlformats.org/drawingml/2006/main">
+              <a:graphicData uri="http://schemas.openxmlformats.org/drawingml/2006/picture">
+                <pic:pic xmlns:pic="http://schemas.openxmlformats.org/drawingml/2006/picture">
+                  <pic:nvPicPr>
+                    <pic:cNvPr id="1571965905" name=""/>
+                    <pic:cNvPicPr/>
+                  </pic:nvPicPr>
+                  <pic:blipFill>
+                    <a:blip r:embed="rId14"/>
+                    <a:stretch>
+                      <a:fillRect/>
+                    </a:stretch>
+                  </pic:blipFill>
+                  <pic:spPr>
+                    <a:xfrm>
+                      <a:off x="0" y="0"/>
+                      <a:ext cx="5940425" cy="2759075"/>
+                    </a:xfrm>
+                    <a:prstGeom prst="rect">
+                      <a:avLst/>
+                    </a:prstGeom>
+                  </pic:spPr>
+                </pic:pic>
+              </a:graphicData>
+            </a:graphic>
+          </wp:inline>
+        </w:drawing>
+      </w:r>
+    </w:p>
+    <w:p>
+      <w:pPr>
+        <w:pStyle w:val="a7"/>
+        <w:ind w:left="426"/>
+        <w:rPr>
+          <w:lang w:val="en-US"/>
+        </w:rPr>
+      </w:pPr>
+      <w:r>
+        <w:t xml:space="preserve">7. При успешном </w:t>
+      </w:r>
+      <w:r>
+        <w:rPr>
+          <w:lang w:val="en-US"/>
+        </w:rPr>
+        <w:t>deploy</w:t>
+      </w:r>
+      <w:r>
         <w:t xml:space="preserve"> </w:t>
       </w:r>
       <w:r>
-        <w:t>образа</w:t>
-      </w:r>
-      <w:r>
-        <w:rPr>
-          <w:lang w:val="en-US"/>
-        </w:rPr>
+        <w:t>увидим результат</w:t>
+      </w:r>
+      <w:r>
+        <w:t>:</w:t>
+      </w:r>
+    </w:p>
+    <w:p>
+      <w:pPr>
+        <w:pStyle w:val="a7"/>
+        <w:ind w:left="426"/>
+        <w:rPr>
+          <w:lang w:val="en-US"/>
+        </w:rPr>
+      </w:pPr>
+      <w:r>
+        <w:rPr>
+          <w:noProof/>
+        </w:rPr>
+        <w:drawing>
+          <wp:inline distT="0" distB="0" distL="0" distR="0" wp14:anchorId="522301E2" wp14:editId="79A49F81">
+            <wp:extent cx="6570345" cy="3812540"/>
+            <wp:effectExtent l="0" t="0" r="1905" b="0"/>
+            <wp:docPr id="89354807" name="Рисунок 1"/>
+            <wp:cNvGraphicFramePr>
+              <a:graphicFrameLocks xmlns:a="http://schemas.openxmlformats.org/drawingml/2006/main" noChangeAspect="1"/>
+            </wp:cNvGraphicFramePr>
+            <a:graphic xmlns:a="http://schemas.openxmlformats.org/drawingml/2006/main">
+              <a:graphicData uri="http://schemas.openxmlformats.org/drawingml/2006/picture">
+                <pic:pic xmlns:pic="http://schemas.openxmlformats.org/drawingml/2006/picture">
+                  <pic:nvPicPr>
+                    <pic:cNvPr id="89354807" name=""/>
+                    <pic:cNvPicPr/>
+                  </pic:nvPicPr>
+                  <pic:blipFill>
+                    <a:blip r:embed="rId15"/>
+                    <a:stretch>
+                      <a:fillRect/>
+                    </a:stretch>
+                  </pic:blipFill>
+                  <pic:spPr>
+                    <a:xfrm>
+                      <a:off x="0" y="0"/>
+                      <a:ext cx="6570345" cy="3812540"/>
+                    </a:xfrm>
+                    <a:prstGeom prst="rect">
+                      <a:avLst/>
+                    </a:prstGeom>
+                  </pic:spPr>
+                </pic:pic>
+              </a:graphicData>
+            </a:graphic>
+          </wp:inline>
+        </w:drawing>
+      </w:r>
+    </w:p>
+    <w:p>
+      <w:pPr>
+        <w:pStyle w:val="a7"/>
+        <w:ind w:left="426"/>
+        <w:rPr>
+          <w:lang w:val="en-US"/>
+        </w:rPr>
+      </w:pPr>
+    </w:p>
+    <w:p>
+      <w:r>
+        <w:br w:type="page"/>
+      </w:r>
+    </w:p>
+    <w:p>
+      <w:pPr>
+        <w:pStyle w:val="a7"/>
+        <w:numPr>
+          <w:ilvl w:val="0"/>
+          <w:numId w:val="1"/>
+        </w:numPr>
+      </w:pPr>
+      <w:r>
+        <w:lastRenderedPageBreak/>
+        <w:t>В</w:t>
+      </w:r>
+      <w:r>
         <w:t xml:space="preserve"> </w:t>
       </w:r>
       <w:r>
-        <w:t>и</w:t>
-      </w:r>
-      <w:r>
-        <w:rPr>
-          <w:lang w:val="en-US"/>
-        </w:rPr>
+        <w:t>разделе</w:t>
+      </w:r>
+      <w:r>
         <w:t xml:space="preserve"> </w:t>
       </w:r>
-      <w:proofErr w:type="spellStart"/>
-      <w:r>
-        <w:t>пушинг</w:t>
-      </w:r>
-      <w:proofErr w:type="spellEnd"/>
-      <w:r>
-        <w:rPr>
-          <w:lang w:val="en-US"/>
-        </w:rPr>
+      <w:r>
+        <w:rPr>
+          <w:lang w:val="en-US"/>
+        </w:rPr>
+        <w:t>Deploy</w:t>
+      </w:r>
+      <w:r>
+        <w:t>/</w:t>
+      </w:r>
+      <w:r>
+        <w:rPr>
+          <w:lang w:val="en-US"/>
+        </w:rPr>
+        <w:t>Container</w:t>
+      </w:r>
+      <w:r>
         <w:t xml:space="preserve"> </w:t>
       </w:r>
       <w:r>
-        <w:t>его</w:t>
-      </w:r>
-      <w:r>
-        <w:rPr>
-          <w:lang w:val="en-US"/>
-        </w:rPr>
+        <w:rPr>
+          <w:lang w:val="en-US"/>
+        </w:rPr>
+        <w:t>Registry</w:t>
+      </w:r>
+      <w:r>
         <w:t xml:space="preserve"> </w:t>
       </w:r>
       <w:r>
-        <w:t>в</w:t>
-      </w:r>
-      <w:r>
-        <w:rPr>
-          <w:lang w:val="en-US"/>
-        </w:rPr>
+        <w:t>должен</w:t>
+      </w:r>
+      <w:r>
         <w:t xml:space="preserve"> </w:t>
       </w:r>
-      <w:proofErr w:type="spellStart"/>
-      <w:r>
-        <w:rPr>
-          <w:lang w:val="en-US"/>
-        </w:rPr>
-        <w:t>gitlab</w:t>
-      </w:r>
-      <w:proofErr w:type="spellEnd"/>
-      <w:r>
-        <w:rPr>
-          <w:lang w:val="en-US"/>
-        </w:rPr>
+      <w:r>
+        <w:t>добавиться созданный образ с нужным тэгом приложения</w:t>
+      </w:r>
+      <w:r>
+        <w:t>:</w:t>
+      </w:r>
+    </w:p>
+    <w:p>
+      <w:pPr>
+        <w:pStyle w:val="a7"/>
+        <w:ind w:left="426"/>
+        <w:rPr>
+          <w:lang w:val="en-US"/>
+        </w:rPr>
+      </w:pPr>
+      <w:r>
+        <w:rPr>
+          <w:noProof/>
+        </w:rPr>
+        <w:drawing>
+          <wp:inline distT="0" distB="0" distL="0" distR="0" wp14:anchorId="4D20AB54" wp14:editId="7B5C21D3">
+            <wp:extent cx="6570345" cy="5099050"/>
+            <wp:effectExtent l="0" t="0" r="1905" b="6350"/>
+            <wp:docPr id="1083726390" name="Рисунок 1"/>
+            <wp:cNvGraphicFramePr>
+              <a:graphicFrameLocks xmlns:a="http://schemas.openxmlformats.org/drawingml/2006/main" noChangeAspect="1"/>
+            </wp:cNvGraphicFramePr>
+            <a:graphic xmlns:a="http://schemas.openxmlformats.org/drawingml/2006/main">
+              <a:graphicData uri="http://schemas.openxmlformats.org/drawingml/2006/picture">
+                <pic:pic xmlns:pic="http://schemas.openxmlformats.org/drawingml/2006/picture">
+                  <pic:nvPicPr>
+                    <pic:cNvPr id="1083726390" name=""/>
+                    <pic:cNvPicPr/>
+                  </pic:nvPicPr>
+                  <pic:blipFill>
+                    <a:blip r:embed="rId16"/>
+                    <a:stretch>
+                      <a:fillRect/>
+                    </a:stretch>
+                  </pic:blipFill>
+                  <pic:spPr>
+                    <a:xfrm>
+                      <a:off x="0" y="0"/>
+                      <a:ext cx="6570345" cy="5099050"/>
+                    </a:xfrm>
+                    <a:prstGeom prst="rect">
+                      <a:avLst/>
+                    </a:prstGeom>
+                  </pic:spPr>
+                </pic:pic>
+              </a:graphicData>
+            </a:graphic>
+          </wp:inline>
+        </w:drawing>
+      </w:r>
+    </w:p>
+    <w:p>
+      <w:pPr>
+        <w:pStyle w:val="a7"/>
+        <w:ind w:left="426"/>
+        <w:rPr>
+          <w:lang w:val="en-US"/>
+        </w:rPr>
+      </w:pPr>
+    </w:p>
+    <w:p>
+      <w:pPr>
+        <w:pStyle w:val="a7"/>
+        <w:numPr>
+          <w:ilvl w:val="0"/>
+          <w:numId w:val="1"/>
+        </w:numPr>
+      </w:pPr>
+      <w:r>
+        <w:t xml:space="preserve">На стороне </w:t>
+      </w:r>
+      <w:r>
+        <w:rPr>
+          <w:lang w:val="en-US"/>
+        </w:rPr>
+        <w:t>Kubernetes</w:t>
+      </w:r>
+      <w:r>
         <w:t xml:space="preserve"> </w:t>
       </w:r>
-      <w:proofErr w:type="spellStart"/>
-      <w:r>
-        <w:rPr>
-          <w:lang w:val="en-US"/>
-        </w:rPr>
-        <w:t>container_registry</w:t>
-      </w:r>
-      <w:proofErr w:type="spellEnd"/>
-    </w:p>
-    <w:p>
-      <w:pPr>
-        <w:pStyle w:val="a7"/>
-        <w:rPr>
-          <w:lang w:val="en-US"/>
-        </w:rPr>
-      </w:pPr>
-      <w:proofErr w:type="spellStart"/>
-      <w:r>
-        <w:rPr>
-          <w:lang w:val="en-US"/>
-        </w:rPr>
-        <w:t>Deploy</w:t>
-      </w:r>
-      <w:r>
-        <w:rPr>
-          <w:lang w:val="en-US"/>
-        </w:rPr>
-        <w:t>_</w:t>
-      </w:r>
-      <w:r>
-        <w:rPr>
-          <w:lang w:val="en-US"/>
-        </w:rPr>
-        <w:t>helm</w:t>
-      </w:r>
-      <w:r>
-        <w:rPr>
-          <w:lang w:val="en-US"/>
-        </w:rPr>
-        <w:t>_</w:t>
-      </w:r>
-      <w:r>
-        <w:rPr>
-          <w:lang w:val="en-US"/>
-        </w:rPr>
-        <w:t>kubernetes</w:t>
-      </w:r>
-      <w:proofErr w:type="spellEnd"/>
-      <w:r>
-        <w:rPr>
-          <w:lang w:val="en-US"/>
-        </w:rPr>
-        <w:t xml:space="preserve"> – </w:t>
-      </w:r>
-      <w:r>
-        <w:t>деплой</w:t>
-      </w:r>
-      <w:r>
-        <w:rPr>
-          <w:lang w:val="en-US"/>
-        </w:rPr>
-        <w:t xml:space="preserve"> </w:t>
-      </w:r>
-      <w:r>
-        <w:t>образа</w:t>
-      </w:r>
-      <w:r>
-        <w:rPr>
-          <w:lang w:val="en-US"/>
-        </w:rPr>
-        <w:t xml:space="preserve"> </w:t>
-      </w:r>
-      <w:r>
-        <w:t>в</w:t>
-      </w:r>
-      <w:r>
-        <w:rPr>
-          <w:lang w:val="en-US"/>
-        </w:rPr>
-        <w:t xml:space="preserve"> </w:t>
-      </w:r>
-      <w:r>
-        <w:rPr>
-          <w:lang w:val="en-US"/>
-        </w:rPr>
-        <w:t>Kubernetes</w:t>
-      </w:r>
-    </w:p>
-    <w:p>
-      <w:pPr>
-        <w:pStyle w:val="a7"/>
-        <w:rPr>
-          <w:lang w:val="en-US"/>
-        </w:rPr>
-      </w:pPr>
-    </w:p>
-    <w:p>
-      <w:pPr>
-        <w:pStyle w:val="a7"/>
-        <w:ind w:left="426"/>
-        <w:rPr>
-          <w:lang w:val="en-US"/>
-        </w:rPr>
-      </w:pPr>
-      <w:r>
-        <w:rPr>
-          <w:lang w:val="en-US"/>
-        </w:rPr>
-        <w:t xml:space="preserve">4. </w:t>
+      <w:r>
+        <w:t xml:space="preserve">убеждаемся, что приложение </w:t>
+      </w:r>
+      <w:r>
+        <w:t xml:space="preserve">развернулось из образа и </w:t>
+      </w:r>
+      <w:r>
+        <w:t>успешно установилось</w:t>
+      </w:r>
+      <w:r>
+        <w:t>:</w:t>
+      </w:r>
+    </w:p>
+    <w:p>
+      <w:pPr>
+        <w:pStyle w:val="a7"/>
+        <w:rPr>
+          <w:lang w:val="en-US"/>
+        </w:rPr>
+      </w:pPr>
+      <w:r>
+        <w:rPr>
+          <w:noProof/>
+        </w:rPr>
+        <w:drawing>
+          <wp:inline distT="0" distB="0" distL="0" distR="0" wp14:anchorId="4145E879" wp14:editId="2036D6E4">
+            <wp:extent cx="6570345" cy="1631315"/>
+            <wp:effectExtent l="0" t="0" r="1905" b="6985"/>
+            <wp:docPr id="1173290511" name="Рисунок 1"/>
+            <wp:cNvGraphicFramePr>
+              <a:graphicFrameLocks xmlns:a="http://schemas.openxmlformats.org/drawingml/2006/main" noChangeAspect="1"/>
+            </wp:cNvGraphicFramePr>
+            <a:graphic xmlns:a="http://schemas.openxmlformats.org/drawingml/2006/main">
+              <a:graphicData uri="http://schemas.openxmlformats.org/drawingml/2006/picture">
+                <pic:pic xmlns:pic="http://schemas.openxmlformats.org/drawingml/2006/picture">
+                  <pic:nvPicPr>
+                    <pic:cNvPr id="1173290511" name=""/>
+                    <pic:cNvPicPr/>
+                  </pic:nvPicPr>
+                  <pic:blipFill>
+                    <a:blip r:embed="rId17"/>
+                    <a:stretch>
+                      <a:fillRect/>
+                    </a:stretch>
+                  </pic:blipFill>
+                  <pic:spPr>
+                    <a:xfrm>
+                      <a:off x="0" y="0"/>
+                      <a:ext cx="6570345" cy="1631315"/>
+                    </a:xfrm>
+                    <a:prstGeom prst="rect">
+                      <a:avLst/>
+                    </a:prstGeom>
+                  </pic:spPr>
+                </pic:pic>
+              </a:graphicData>
+            </a:graphic>
+          </wp:inline>
+        </w:drawing>
+      </w:r>
+    </w:p>
+    <w:p>
+      <w:pPr>
+        <w:pStyle w:val="a7"/>
+        <w:rPr>
+          <w:lang w:val="en-US"/>
+        </w:rPr>
+      </w:pPr>
+    </w:p>
+    <w:p>
+      <w:r>
+        <w:br w:type="page"/>
+      </w:r>
+    </w:p>
+    <w:p>
+      <w:pPr>
+        <w:ind w:firstLine="426"/>
+      </w:pPr>
+      <w:r>
+        <w:lastRenderedPageBreak/>
+        <w:t>В</w:t>
+      </w:r>
+      <w:r>
+        <w:t xml:space="preserve">се </w:t>
+      </w:r>
+      <w:r>
+        <w:t>деплойменты и скрипты отработали успешно</w:t>
+      </w:r>
+      <w:r>
+        <w:t>:</w:t>
+      </w:r>
+    </w:p>
+    <w:p>
+      <w:pPr>
+        <w:pStyle w:val="a7"/>
+        <w:ind w:left="426"/>
+        <w:rPr>
+          <w:lang w:val="en-US"/>
+        </w:rPr>
+      </w:pPr>
+      <w:r>
+        <w:rPr>
+          <w:noProof/>
+        </w:rPr>
+        <w:drawing>
+          <wp:inline distT="0" distB="0" distL="0" distR="0" wp14:anchorId="5115F9A3" wp14:editId="5D0C95EA">
+            <wp:extent cx="6570345" cy="4868545"/>
+            <wp:effectExtent l="0" t="0" r="1905" b="8255"/>
+            <wp:docPr id="370708804" name="Рисунок 1"/>
+            <wp:cNvGraphicFramePr>
+              <a:graphicFrameLocks xmlns:a="http://schemas.openxmlformats.org/drawingml/2006/main" noChangeAspect="1"/>
+            </wp:cNvGraphicFramePr>
+            <a:graphic xmlns:a="http://schemas.openxmlformats.org/drawingml/2006/main">
+              <a:graphicData uri="http://schemas.openxmlformats.org/drawingml/2006/picture">
+                <pic:pic xmlns:pic="http://schemas.openxmlformats.org/drawingml/2006/picture">
+                  <pic:nvPicPr>
+                    <pic:cNvPr id="370708804" name=""/>
+                    <pic:cNvPicPr/>
+                  </pic:nvPicPr>
+                  <pic:blipFill>
+                    <a:blip r:embed="rId18"/>
+                    <a:stretch>
+                      <a:fillRect/>
+                    </a:stretch>
+                  </pic:blipFill>
+                  <pic:spPr>
+                    <a:xfrm>
+                      <a:off x="0" y="0"/>
+                      <a:ext cx="6570345" cy="4868545"/>
+                    </a:xfrm>
+                    <a:prstGeom prst="rect">
+                      <a:avLst/>
+                    </a:prstGeom>
+                  </pic:spPr>
+                </pic:pic>
+              </a:graphicData>
+            </a:graphic>
+          </wp:inline>
+        </w:drawing>
+      </w:r>
+    </w:p>
+    <w:p>
+      <w:pPr>
+        <w:pStyle w:val="a7"/>
+        <w:ind w:left="426"/>
+        <w:rPr>
+          <w:lang w:val="en-US"/>
+        </w:rPr>
+      </w:pPr>
+    </w:p>
+    <w:p>
+      <w:r>
+        <w:br w:type="page"/>
+      </w:r>
+    </w:p>
+    <w:p>
+      <w:pPr>
+        <w:pStyle w:val="a7"/>
+        <w:numPr>
+          <w:ilvl w:val="0"/>
+          <w:numId w:val="1"/>
+        </w:numPr>
+      </w:pPr>
+      <w:r>
+        <w:lastRenderedPageBreak/>
+        <w:t>В браузере проверяем работоспособность приложения</w:t>
+      </w:r>
+      <w:r>
+        <w:t>:</w:t>
+      </w:r>
+    </w:p>
+    <w:p>
+      <w:pPr>
+        <w:pStyle w:val="a7"/>
+      </w:pPr>
+      <w:r>
+        <w:t xml:space="preserve">На примере, </w:t>
+      </w:r>
+      <w:hyperlink r:id="rId19" w:history="1">
+        <w:r>
+          <w:rPr>
+            <w:rStyle w:val="ac"/>
+          </w:rPr>
+          <w:t>https://generator-orders.devopsf.ru/</w:t>
+        </w:r>
+      </w:hyperlink>
+    </w:p>
+    <w:p>
+      <w:pPr>
+        <w:pStyle w:val="a7"/>
+        <w:rPr>
+          <w:lang w:val="en-US"/>
+        </w:rPr>
+      </w:pPr>
+    </w:p>
+    <w:p>
+      <w:pPr>
+        <w:pStyle w:val="a7"/>
+        <w:rPr>
+          <w:lang w:val="en-US"/>
+        </w:rPr>
+      </w:pPr>
+      <w:r>
+        <w:rPr>
+          <w:noProof/>
+        </w:rPr>
+        <w:drawing>
+          <wp:inline distT="0" distB="0" distL="0" distR="0" wp14:anchorId="7039301A" wp14:editId="2D2E9206">
+            <wp:extent cx="5444067" cy="4804269"/>
+            <wp:effectExtent l="0" t="0" r="4445" b="0"/>
+            <wp:docPr id="191408087" name="Рисунок 1"/>
+            <wp:cNvGraphicFramePr>
+              <a:graphicFrameLocks xmlns:a="http://schemas.openxmlformats.org/drawingml/2006/main" noChangeAspect="1"/>
+            </wp:cNvGraphicFramePr>
+            <a:graphic xmlns:a="http://schemas.openxmlformats.org/drawingml/2006/main">
+              <a:graphicData uri="http://schemas.openxmlformats.org/drawingml/2006/picture">
+                <pic:pic xmlns:pic="http://schemas.openxmlformats.org/drawingml/2006/picture">
+                  <pic:nvPicPr>
+                    <pic:cNvPr id="191408087" name=""/>
+                    <pic:cNvPicPr/>
+                  </pic:nvPicPr>
+                  <pic:blipFill>
+                    <a:blip r:embed="rId20"/>
+                    <a:stretch>
+                      <a:fillRect/>
+                    </a:stretch>
+                  </pic:blipFill>
+                  <pic:spPr>
+                    <a:xfrm>
+                      <a:off x="0" y="0"/>
+                      <a:ext cx="5450642" cy="4810072"/>
+                    </a:xfrm>
+                    <a:prstGeom prst="rect">
+                      <a:avLst/>
+                    </a:prstGeom>
+                  </pic:spPr>
+                </pic:pic>
+              </a:graphicData>
+            </a:graphic>
+          </wp:inline>
+        </w:drawing>
+      </w:r>
+    </w:p>
+    <w:p>
+      <w:pPr>
+        <w:pStyle w:val="a7"/>
+        <w:ind w:left="426"/>
+      </w:pPr>
+    </w:p>
+    <w:p>
+      <w:pPr>
+        <w:pStyle w:val="a7"/>
+        <w:ind w:left="426"/>
+        <w:rPr>
+          <w:lang w:val="en-US"/>
+        </w:rPr>
+      </w:pPr>
+    </w:p>
+    <w:p>
+      <w:pPr>
+        <w:pStyle w:val="a7"/>
+        <w:numPr>
+          <w:ilvl w:val="0"/>
+          <w:numId w:val="1"/>
+        </w:numPr>
+        <w:rPr>
+          <w:b/>
+          <w:bCs/>
+          <w:lang w:val="en-US"/>
+        </w:rPr>
+      </w:pPr>
+      <w:r>
+        <w:rPr>
+          <w:b/>
+          <w:bCs/>
+        </w:rPr>
+        <w:t xml:space="preserve">Конфигурация </w:t>
+      </w:r>
+      <w:r>
+        <w:rPr>
+          <w:b/>
+          <w:bCs/>
+          <w:lang w:val="en-US"/>
+        </w:rPr>
+        <w:t>Nginx</w:t>
+      </w:r>
+      <w:r>
+        <w:rPr>
+          <w:b/>
+          <w:bCs/>
+        </w:rPr>
+        <w:t>.</w:t>
+      </w:r>
+    </w:p>
+    <w:p>
+      <w:pPr>
+        <w:pStyle w:val="a7"/>
+        <w:ind w:left="426"/>
+        <w:rPr>
+          <w:lang w:val="en-US"/>
+        </w:rPr>
+      </w:pPr>
+    </w:p>
+    <w:p>
+      <w:pPr>
+        <w:pStyle w:val="a7"/>
+        <w:ind w:left="426"/>
+        <w:rPr>
+          <w:lang w:val="en-US"/>
+        </w:rPr>
+      </w:pPr>
+      <w:r>
+        <w:rPr>
+          <w:lang w:val="en-US"/>
+        </w:rPr>
+        <w:t># Default server configuration</w:t>
+      </w:r>
+    </w:p>
+    <w:p>
+      <w:pPr>
+        <w:pStyle w:val="a7"/>
+        <w:ind w:left="426"/>
+        <w:rPr>
+          <w:lang w:val="en-US"/>
+        </w:rPr>
+      </w:pPr>
+    </w:p>
+    <w:p>
+      <w:pPr>
+        <w:pStyle w:val="a7"/>
+        <w:ind w:left="426"/>
+        <w:rPr>
+          <w:lang w:val="en-US"/>
+        </w:rPr>
+      </w:pPr>
+      <w:r>
+        <w:rPr>
+          <w:lang w:val="en-US"/>
+        </w:rPr>
+        <w:t>server {</w:t>
+      </w:r>
+    </w:p>
+    <w:p>
+      <w:pPr>
+        <w:pStyle w:val="a7"/>
+        <w:ind w:left="426"/>
+        <w:rPr>
+          <w:lang w:val="en-US"/>
+        </w:rPr>
+      </w:pPr>
+      <w:r>
+        <w:rPr>
+          <w:lang w:val="en-US"/>
+        </w:rPr>
+        <w:t xml:space="preserve">        root /var/www/html;</w:t>
+      </w:r>
+    </w:p>
+    <w:p>
+      <w:pPr>
+        <w:pStyle w:val="a7"/>
+        <w:ind w:left="426"/>
+        <w:rPr>
+          <w:lang w:val="en-US"/>
+        </w:rPr>
+      </w:pPr>
+    </w:p>
+    <w:p>
+      <w:pPr>
+        <w:pStyle w:val="a7"/>
+        <w:ind w:left="426"/>
+        <w:rPr>
+          <w:lang w:val="en-US"/>
+        </w:rPr>
+      </w:pPr>
+      <w:r>
+        <w:rPr>
+          <w:lang w:val="en-US"/>
+        </w:rPr>
+        <w:t xml:space="preserve">        # Add index.php to the list if you are using PHP</w:t>
+      </w:r>
+    </w:p>
+    <w:p>
+      <w:pPr>
+        <w:pStyle w:val="a7"/>
+        <w:ind w:left="426"/>
+        <w:rPr>
+          <w:lang w:val="en-US"/>
+        </w:rPr>
+      </w:pPr>
+      <w:r>
+        <w:rPr>
+          <w:lang w:val="en-US"/>
+        </w:rPr>
+        <w:t xml:space="preserve">        index index.html index.htm index.nginx-debian.html;</w:t>
+      </w:r>
+    </w:p>
+    <w:p>
+      <w:pPr>
+        <w:pStyle w:val="a7"/>
+        <w:ind w:left="426"/>
+        <w:rPr>
+          <w:lang w:val="en-US"/>
+        </w:rPr>
+      </w:pPr>
+      <w:r>
+        <w:rPr>
+          <w:lang w:val="en-US"/>
+        </w:rPr>
+        <w:t xml:space="preserve">    </w:t>
+      </w:r>
+      <w:r>
+        <w:rPr>
+          <w:lang w:val="en-US"/>
+        </w:rPr>
+        <w:tab/>
+      </w:r>
+      <w:r>
+        <w:rPr>
+          <w:lang w:val="en-US"/>
+        </w:rPr>
+        <w:t>server_name generator-orders.devopsf.ru; # managed by Certbot</w:t>
+      </w:r>
+    </w:p>
+    <w:p>
+      <w:pPr>
+        <w:pStyle w:val="a7"/>
+        <w:ind w:left="426"/>
+        <w:rPr>
+          <w:lang w:val="en-US"/>
+        </w:rPr>
+      </w:pPr>
+    </w:p>
+    <w:p>
+      <w:pPr>
+        <w:pStyle w:val="a7"/>
+        <w:ind w:left="426"/>
+        <w:rPr>
+          <w:lang w:val="en-US"/>
+        </w:rPr>
+      </w:pPr>
+    </w:p>
+    <w:p>
+      <w:pPr>
+        <w:pStyle w:val="a7"/>
+        <w:ind w:left="426"/>
+        <w:rPr>
+          <w:lang w:val="en-US"/>
+        </w:rPr>
+      </w:pPr>
+      <w:r>
+        <w:rPr>
+          <w:lang w:val="en-US"/>
+        </w:rPr>
+        <w:t xml:space="preserve">        location / {</w:t>
+      </w:r>
+    </w:p>
+    <w:p>
+      <w:pPr>
+        <w:pStyle w:val="a7"/>
+        <w:ind w:left="426"/>
+        <w:rPr>
+          <w:lang w:val="en-US"/>
+        </w:rPr>
+      </w:pPr>
+      <w:r>
+        <w:rPr>
+          <w:lang w:val="en-US"/>
+        </w:rPr>
+        <w:t xml:space="preserve">        proxy_pass http://generator-orders.test;</w:t>
+      </w:r>
+    </w:p>
+    <w:p>
+      <w:pPr>
+        <w:pStyle w:val="a7"/>
+        <w:ind w:left="426"/>
+        <w:rPr>
+          <w:lang w:val="en-US"/>
+        </w:rPr>
+      </w:pPr>
+      <w:r>
+        <w:rPr>
+          <w:lang w:val="en-US"/>
+        </w:rPr>
+        <w:t xml:space="preserve">        proxy_set_header Host $host;</w:t>
+      </w:r>
+    </w:p>
+    <w:p>
+      <w:pPr>
+        <w:pStyle w:val="a7"/>
+        <w:ind w:left="426"/>
+        <w:rPr>
+          <w:lang w:val="en-US"/>
+        </w:rPr>
+      </w:pPr>
+      <w:r>
+        <w:rPr>
+          <w:lang w:val="en-US"/>
+        </w:rPr>
+        <w:t xml:space="preserve">        proxy_set_header X-Real-IP $remote_addr;</w:t>
+      </w:r>
+    </w:p>
+    <w:p>
+      <w:pPr>
+        <w:pStyle w:val="a7"/>
+        <w:ind w:left="426"/>
+        <w:rPr>
+          <w:lang w:val="en-US"/>
+        </w:rPr>
+      </w:pPr>
+      <w:r>
+        <w:rPr>
+          <w:lang w:val="en-US"/>
+        </w:rPr>
+        <w:t xml:space="preserve">        proxy_set_header X-Forwarded-For $proxy_add_x_forwarded_for;</w:t>
+      </w:r>
+    </w:p>
+    <w:p>
+      <w:pPr>
+        <w:pStyle w:val="a7"/>
+        <w:ind w:left="426"/>
+        <w:rPr>
+          <w:lang w:val="en-US"/>
+        </w:rPr>
+      </w:pPr>
+      <w:r>
+        <w:rPr>
+          <w:lang w:val="en-US"/>
+        </w:rPr>
+        <w:t xml:space="preserve">        proxy_set_header X-Forwarded-Proto $scheme;</w:t>
+      </w:r>
+    </w:p>
+    <w:p>
+      <w:pPr>
+        <w:pStyle w:val="a7"/>
+        <w:ind w:left="426"/>
+        <w:rPr>
+          <w:lang w:val="en-US"/>
+        </w:rPr>
+      </w:pPr>
+      <w:r>
+        <w:rPr>
+          <w:lang w:val="en-US"/>
+        </w:rPr>
+        <w:t xml:space="preserve">        }</w:t>
+      </w:r>
+    </w:p>
+    <w:p>
+      <w:pPr>
+        <w:pStyle w:val="a7"/>
+        <w:ind w:left="426"/>
+        <w:rPr>
+          <w:lang w:val="en-US"/>
+        </w:rPr>
+      </w:pPr>
+    </w:p>
+    <w:p>
+      <w:pPr>
+        <w:pStyle w:val="a7"/>
+        <w:ind w:left="426"/>
+        <w:rPr>
+          <w:lang w:val="en-US"/>
+        </w:rPr>
+      </w:pPr>
+      <w:r>
+        <w:rPr>
+          <w:lang w:val="en-US"/>
+        </w:rPr>
+        <w:lastRenderedPageBreak/>
+        <w:t xml:space="preserve">    listen [::]:443 ssl ipv6only=on; # managed by Certbot</w:t>
+      </w:r>
+    </w:p>
+    <w:p>
+      <w:pPr>
+        <w:pStyle w:val="a7"/>
+        <w:ind w:left="426"/>
+        <w:rPr>
+          <w:lang w:val="en-US"/>
+        </w:rPr>
+      </w:pPr>
+      <w:r>
+        <w:rPr>
+          <w:lang w:val="en-US"/>
+        </w:rPr>
+        <w:t xml:space="preserve">    listen 443 ssl; # managed by Certbot</w:t>
+      </w:r>
+    </w:p>
+    <w:p>
+      <w:pPr>
+        <w:pStyle w:val="a7"/>
+        <w:ind w:left="426"/>
+        <w:rPr>
+          <w:lang w:val="en-US"/>
+        </w:rPr>
+      </w:pPr>
+      <w:r>
+        <w:rPr>
+          <w:lang w:val="en-US"/>
+        </w:rPr>
+        <w:t xml:space="preserve">    ssl_certificate /etc/letsencrypt/live/generator-orders.devopsf.ru/fullchain.pem; # managed by Certbot</w:t>
+      </w:r>
+    </w:p>
+    <w:p>
+      <w:pPr>
+        <w:pStyle w:val="a7"/>
+        <w:ind w:left="426"/>
+        <w:rPr>
+          <w:lang w:val="en-US"/>
+        </w:rPr>
+      </w:pPr>
+      <w:r>
+        <w:rPr>
+          <w:lang w:val="en-US"/>
+        </w:rPr>
+        <w:t xml:space="preserve">    ssl_certificate_key /etc/letsencrypt/live/generator-orders.devopsf.ru/privkey.pem; # managed by Certbot</w:t>
+      </w:r>
+    </w:p>
+    <w:p>
+      <w:pPr>
+        <w:pStyle w:val="a7"/>
+        <w:ind w:left="426"/>
+        <w:rPr>
+          <w:lang w:val="en-US"/>
+        </w:rPr>
+      </w:pPr>
+      <w:r>
+        <w:rPr>
+          <w:lang w:val="en-US"/>
+        </w:rPr>
+        <w:t xml:space="preserve">    include /etc/letsencrypt/options-ssl-nginx.conf; # managed by Certbot</w:t>
+      </w:r>
+    </w:p>
+    <w:p>
+      <w:pPr>
+        <w:pStyle w:val="a7"/>
+        <w:ind w:left="426"/>
+        <w:rPr>
+          <w:lang w:val="en-US"/>
+        </w:rPr>
+      </w:pPr>
+      <w:r>
+        <w:rPr>
+          <w:lang w:val="en-US"/>
+        </w:rPr>
+        <w:t xml:space="preserve">    ssl_dhparam /etc/letsencrypt/ssl-dhparams.pem; # managed by Certbot</w:t>
+      </w:r>
+    </w:p>
+    <w:p>
+      <w:pPr>
+        <w:pStyle w:val="a7"/>
+        <w:ind w:left="426"/>
+        <w:rPr>
+          <w:lang w:val="en-US"/>
+        </w:rPr>
+      </w:pPr>
+    </w:p>
+    <w:p>
+      <w:pPr>
+        <w:pStyle w:val="a7"/>
+        <w:ind w:left="426"/>
+        <w:rPr>
+          <w:lang w:val="en-US"/>
+        </w:rPr>
+      </w:pPr>
+      <w:r>
+        <w:rPr>
+          <w:lang w:val="en-US"/>
+        </w:rPr>
+        <w:t>}</w:t>
+      </w:r>
+    </w:p>
+    <w:p>
+      <w:pPr>
+        <w:pStyle w:val="a7"/>
+        <w:ind w:left="426"/>
+        <w:rPr>
+          <w:lang w:val="en-US"/>
+        </w:rPr>
+      </w:pPr>
+      <w:r>
+        <w:rPr>
+          <w:lang w:val="en-US"/>
+        </w:rPr>
+        <w:t>server {</w:t>
+      </w:r>
+    </w:p>
+    <w:p>
+      <w:pPr>
+        <w:pStyle w:val="a7"/>
+        <w:ind w:left="426"/>
+        <w:rPr>
+          <w:lang w:val="en-US"/>
+        </w:rPr>
+      </w:pPr>
+      <w:r>
+        <w:rPr>
+          <w:lang w:val="en-US"/>
+        </w:rPr>
+        <w:t xml:space="preserve">    if ($host = generator-orders.devopsf.ru) {</w:t>
+      </w:r>
+    </w:p>
+    <w:p>
+      <w:pPr>
+        <w:pStyle w:val="a7"/>
+        <w:ind w:left="426"/>
+        <w:rPr>
+          <w:lang w:val="en-US"/>
+        </w:rPr>
+      </w:pPr>
+      <w:r>
+        <w:rPr>
+          <w:lang w:val="en-US"/>
+        </w:rPr>
+        <w:t xml:space="preserve">        return 301 https://$host$request_uri;</w:t>
+      </w:r>
+    </w:p>
+    <w:p>
+      <w:pPr>
+        <w:pStyle w:val="a7"/>
+        <w:ind w:left="426"/>
+        <w:rPr>
+          <w:lang w:val="en-US"/>
+        </w:rPr>
+      </w:pPr>
+      <w:r>
+        <w:rPr>
+          <w:lang w:val="en-US"/>
+        </w:rPr>
+        <w:t xml:space="preserve">    } # managed by Certbot</w:t>
+      </w:r>
+    </w:p>
+    <w:p>
+      <w:pPr>
+        <w:pStyle w:val="a7"/>
+        <w:ind w:left="426"/>
+        <w:rPr>
+          <w:lang w:val="en-US"/>
+        </w:rPr>
+      </w:pPr>
+    </w:p>
+    <w:p>
+      <w:pPr>
+        <w:pStyle w:val="a7"/>
+        <w:ind w:left="426"/>
+        <w:rPr>
+          <w:lang w:val="en-US"/>
+        </w:rPr>
+      </w:pPr>
+    </w:p>
+    <w:p>
+      <w:pPr>
+        <w:pStyle w:val="a7"/>
+        <w:ind w:left="426"/>
+        <w:rPr>
+          <w:lang w:val="en-US"/>
+        </w:rPr>
+      </w:pPr>
+      <w:r>
+        <w:rPr>
+          <w:lang w:val="en-US"/>
+        </w:rPr>
+        <w:t xml:space="preserve">        listen 80 ;</w:t>
+      </w:r>
+    </w:p>
+    <w:p>
+      <w:pPr>
+        <w:pStyle w:val="a7"/>
+        <w:ind w:left="426"/>
+        <w:rPr>
+          <w:lang w:val="en-US"/>
+        </w:rPr>
+      </w:pPr>
+      <w:r>
+        <w:rPr>
+          <w:lang w:val="en-US"/>
+        </w:rPr>
+        <w:t xml:space="preserve">        listen [::]:80 ;</w:t>
+      </w:r>
+    </w:p>
+    <w:p>
+      <w:pPr>
+        <w:pStyle w:val="a7"/>
+        <w:ind w:left="426"/>
+        <w:rPr>
+          <w:lang w:val="en-US"/>
+        </w:rPr>
+      </w:pPr>
+      <w:r>
+        <w:rPr>
+          <w:lang w:val="en-US"/>
+        </w:rPr>
+        <w:t xml:space="preserve">    server_name generator-orders.devopsf.ru;</w:t>
+      </w:r>
+    </w:p>
+    <w:p>
+      <w:pPr>
+        <w:pStyle w:val="a7"/>
+        <w:ind w:left="426"/>
+        <w:rPr>
+          <w:lang w:val="en-US"/>
+        </w:rPr>
+      </w:pPr>
+      <w:r>
+        <w:rPr>
+          <w:lang w:val="en-US"/>
+        </w:rPr>
+        <w:t xml:space="preserve">    return 404; # managed by Certbot</w:t>
+      </w:r>
+    </w:p>
+    <w:p>
+      <w:pPr>
+        <w:pStyle w:val="a7"/>
+        <w:ind w:left="426"/>
+        <w:rPr>
+          <w:lang w:val="en-US"/>
+        </w:rPr>
+      </w:pPr>
+      <w:r>
+        <w:rPr>
+          <w:lang w:val="en-US"/>
+        </w:rPr>
+        <w:t>}</w:t>
       </w:r>
     </w:p>
     <w:sectPr>
       <w:pgSz w:w="11906" w:h="16838"/>
-      <w:pgMar w:top="1134" w:right="850" w:bottom="1134" w:left="1701" w:header="708" w:footer="708" w:gutter="0"/>
+      <w:pgMar w:top="1134" w:right="850" w:bottom="709" w:left="709" w:header="708" w:footer="708" w:gutter="0"/>
       <w:cols w:space="708"/>
       <w:docGrid w:linePitch="360"/>
     </w:sectPr>

</xml_diff>